<commit_message>
Tuan Anh chinh sua cac duong link dan
</commit_message>
<xml_diff>
--- a/CSE391_N4_N5.docx
+++ b/CSE391_N4_N5.docx
@@ -125,696 +125,6 @@
       <w:r>
         <w:t>62TH3</w:t>
       </w:r>
-    </w:p>
-    <w:p>
-      <w:pPr>
-        <w:spacing w:line="360" w:lineRule="auto"/>
-        <w:rPr>
-          <w:b/>
-          <w:bCs/>
-          <w:u w:val="single"/>
-          <w:lang w:val="vi-VN"/>
-        </w:rPr>
-      </w:pPr>
-      <w:r>
-        <w:rPr>
-          <w:b/>
-          <w:bCs/>
-          <w:u w:val="single"/>
-          <w:lang w:val="vi-VN"/>
-        </w:rPr>
-        <w:t>Bảng tham chiếu Kết quả đạt được</w:t>
-      </w:r>
-      <w:r>
-        <w:rPr>
-          <w:b/>
-          <w:bCs/>
-          <w:u w:val="single"/>
-          <w:lang w:val="vi-VN"/>
-        </w:rPr>
-        <w:t xml:space="preserve"> (Tiêu chí chấm điểm)</w:t>
-      </w:r>
-    </w:p>
-    <w:tbl>
-      <w:tblPr>
-        <w:tblStyle w:val="GridTable4-Accent5"/>
-        <w:tblW w:w="5000" w:type="pct"/>
-        <w:tblLook w:val="04A0" w:firstRow="1" w:lastRow="0" w:firstColumn="1" w:lastColumn="0" w:noHBand="0" w:noVBand="1"/>
-      </w:tblPr>
-      <w:tblGrid>
-        <w:gridCol w:w="1072"/>
-        <w:gridCol w:w="6642"/>
-        <w:gridCol w:w="6846"/>
-      </w:tblGrid>
-      <w:tr>
-        <w:trPr>
-          <w:cnfStyle w:val="100000000000" w:firstRow="1" w:lastRow="0" w:firstColumn="0" w:lastColumn="0" w:oddVBand="0" w:evenVBand="0" w:oddHBand="0" w:evenHBand="0" w:firstRowFirstColumn="0" w:firstRowLastColumn="0" w:lastRowFirstColumn="0" w:lastRowLastColumn="0"/>
-        </w:trPr>
-        <w:tc>
-          <w:tcPr>
-            <w:cnfStyle w:val="001000000000" w:firstRow="0" w:lastRow="0" w:firstColumn="1" w:lastColumn="0" w:oddVBand="0" w:evenVBand="0" w:oddHBand="0" w:evenHBand="0" w:firstRowFirstColumn="0" w:firstRowLastColumn="0" w:lastRowFirstColumn="0" w:lastRowLastColumn="0"/>
-            <w:tcW w:w="368" w:type="pct"/>
-          </w:tcPr>
-          <w:p>
-            <w:pPr>
-              <w:spacing w:line="360" w:lineRule="auto"/>
-              <w:jc w:val="center"/>
-              <w:rPr>
-                <w:lang w:val="vi-VN"/>
-              </w:rPr>
-            </w:pPr>
-            <w:r>
-              <w:rPr>
-                <w:lang w:val="vi-VN"/>
-              </w:rPr>
-              <w:t>STT</w:t>
-            </w:r>
-          </w:p>
-        </w:tc>
-        <w:tc>
-          <w:tcPr>
-            <w:tcW w:w="2281" w:type="pct"/>
-          </w:tcPr>
-          <w:p>
-            <w:pPr>
-              <w:spacing w:line="360" w:lineRule="auto"/>
-              <w:jc w:val="center"/>
-              <w:cnfStyle w:val="100000000000" w:firstRow="1" w:lastRow="0" w:firstColumn="0" w:lastColumn="0" w:oddVBand="0" w:evenVBand="0" w:oddHBand="0" w:evenHBand="0" w:firstRowFirstColumn="0" w:firstRowLastColumn="0" w:lastRowFirstColumn="0" w:lastRowLastColumn="0"/>
-              <w:rPr>
-                <w:lang w:val="vi-VN"/>
-              </w:rPr>
-            </w:pPr>
-            <w:r>
-              <w:rPr>
-                <w:lang w:val="vi-VN"/>
-              </w:rPr>
-              <w:t>Tiêu chí</w:t>
-            </w:r>
-          </w:p>
-        </w:tc>
-        <w:tc>
-          <w:tcPr>
-            <w:tcW w:w="2352" w:type="pct"/>
-          </w:tcPr>
-          <w:p>
-            <w:pPr>
-              <w:spacing w:line="360" w:lineRule="auto"/>
-              <w:jc w:val="center"/>
-              <w:cnfStyle w:val="100000000000" w:firstRow="1" w:lastRow="0" w:firstColumn="0" w:lastColumn="0" w:oddVBand="0" w:evenVBand="0" w:oddHBand="0" w:evenHBand="0" w:firstRowFirstColumn="0" w:firstRowLastColumn="0" w:lastRowFirstColumn="0" w:lastRowLastColumn="0"/>
-              <w:rPr>
-                <w:lang w:val="vi-VN"/>
-              </w:rPr>
-            </w:pPr>
-            <w:r>
-              <w:rPr>
-                <w:lang w:val="vi-VN"/>
-              </w:rPr>
-              <w:t>Ghi chú/Mô tả</w:t>
-            </w:r>
-          </w:p>
-        </w:tc>
-      </w:tr>
-      <w:tr>
-        <w:trPr>
-          <w:cnfStyle w:val="000000100000" w:firstRow="0" w:lastRow="0" w:firstColumn="0" w:lastColumn="0" w:oddVBand="0" w:evenVBand="0" w:oddHBand="1" w:evenHBand="0" w:firstRowFirstColumn="0" w:firstRowLastColumn="0" w:lastRowFirstColumn="0" w:lastRowLastColumn="0"/>
-        </w:trPr>
-        <w:tc>
-          <w:tcPr>
-            <w:cnfStyle w:val="001000000000" w:firstRow="0" w:lastRow="0" w:firstColumn="1" w:lastColumn="0" w:oddVBand="0" w:evenVBand="0" w:oddHBand="0" w:evenHBand="0" w:firstRowFirstColumn="0" w:firstRowLastColumn="0" w:lastRowFirstColumn="0" w:lastRowLastColumn="0"/>
-            <w:tcW w:w="368" w:type="pct"/>
-          </w:tcPr>
-          <w:p>
-            <w:pPr>
-              <w:pStyle w:val="ListParagraph"/>
-              <w:numPr>
-                <w:ilvl w:val="0"/>
-                <w:numId w:val="3"/>
-              </w:numPr>
-              <w:spacing w:line="360" w:lineRule="auto"/>
-              <w:rPr>
-                <w:lang w:val="vi-VN"/>
-              </w:rPr>
-            </w:pPr>
-          </w:p>
-        </w:tc>
-        <w:tc>
-          <w:tcPr>
-            <w:tcW w:w="2281" w:type="pct"/>
-          </w:tcPr>
-          <w:p>
-            <w:pPr>
-              <w:spacing w:line="360" w:lineRule="auto"/>
-              <w:jc w:val="both"/>
-              <w:cnfStyle w:val="000000100000" w:firstRow="0" w:lastRow="0" w:firstColumn="0" w:lastColumn="0" w:oddVBand="0" w:evenVBand="0" w:oddHBand="1" w:evenHBand="0" w:firstRowFirstColumn="0" w:firstRowLastColumn="0" w:lastRowFirstColumn="0" w:lastRowLastColumn="0"/>
-              <w:rPr>
-                <w:lang w:val="vi-VN"/>
-              </w:rPr>
-            </w:pPr>
-            <w:r>
-              <w:rPr>
-                <w:lang w:val="vi-VN"/>
-              </w:rPr>
-              <w:t xml:space="preserve">Có </w:t>
-            </w:r>
-            <w:r>
-              <w:rPr>
-                <w:lang w:val="vi-VN"/>
-              </w:rPr>
-              <w:t xml:space="preserve">đầy đủ </w:t>
-            </w:r>
-            <w:r>
-              <w:rPr>
-                <w:lang w:val="vi-VN"/>
-              </w:rPr>
-              <w:t xml:space="preserve">giao diện </w:t>
-            </w:r>
-            <w:r>
-              <w:rPr>
-                <w:lang w:val="vi-VN"/>
-              </w:rPr>
-              <w:t>của người dùng Khách (Guess) và người</w:t>
-            </w:r>
-            <w:r>
-              <w:rPr>
-                <w:lang w:val="vi-VN"/>
-              </w:rPr>
-              <w:t xml:space="preserve"> </w:t>
-            </w:r>
-            <w:r>
-              <w:rPr>
-                <w:lang w:val="vi-VN"/>
-              </w:rPr>
-              <w:t xml:space="preserve">dùng </w:t>
-            </w:r>
-            <w:r>
-              <w:rPr>
-                <w:lang w:val="vi-VN"/>
-              </w:rPr>
-              <w:t>Quản trị</w:t>
-            </w:r>
-            <w:r>
-              <w:rPr>
-                <w:lang w:val="vi-VN"/>
-              </w:rPr>
-              <w:t xml:space="preserve"> (</w:t>
-            </w:r>
-            <w:r>
-              <w:rPr>
-                <w:lang w:val="vi-VN"/>
-              </w:rPr>
-              <w:t>v</w:t>
-            </w:r>
-            <w:r>
-              <w:rPr>
-                <w:lang w:val="vi-VN"/>
-              </w:rPr>
-              <w:t xml:space="preserve">ùng quản </w:t>
-            </w:r>
-            <w:r>
-              <w:rPr>
-                <w:lang w:val="vi-VN"/>
-              </w:rPr>
-              <w:t>trị</w:t>
-            </w:r>
-            <w:r>
-              <w:rPr>
-                <w:lang w:val="vi-VN"/>
-              </w:rPr>
-              <w:t xml:space="preserve"> - Administration</w:t>
-            </w:r>
-            <w:r>
-              <w:rPr>
-                <w:lang w:val="vi-VN"/>
-              </w:rPr>
-              <w:t>)</w:t>
-            </w:r>
-          </w:p>
-        </w:tc>
-        <w:tc>
-          <w:tcPr>
-            <w:tcW w:w="2352" w:type="pct"/>
-          </w:tcPr>
-          <w:p>
-            <w:pPr>
-              <w:spacing w:line="360" w:lineRule="auto"/>
-              <w:jc w:val="both"/>
-              <w:cnfStyle w:val="000000100000" w:firstRow="0" w:lastRow="0" w:firstColumn="0" w:lastColumn="0" w:oddVBand="0" w:evenVBand="0" w:oddHBand="1" w:evenHBand="0" w:firstRowFirstColumn="0" w:firstRowLastColumn="0" w:lastRowFirstColumn="0" w:lastRowLastColumn="0"/>
-              <w:rPr>
-                <w:lang w:val="vi-VN"/>
-              </w:rPr>
-            </w:pPr>
-            <w:r>
-              <w:rPr>
-                <w:lang w:val="vi-VN"/>
-              </w:rPr>
-              <w:t>Thiếu</w:t>
-            </w:r>
-            <w:r>
-              <w:rPr>
-                <w:lang w:val="vi-VN"/>
-              </w:rPr>
-              <w:t xml:space="preserve"> vùng Quản trị</w:t>
-            </w:r>
-            <w:r>
-              <w:rPr>
-                <w:lang w:val="vi-VN"/>
-              </w:rPr>
-              <w:t xml:space="preserve"> (</w:t>
-            </w:r>
-            <w:r>
-              <w:rPr>
-                <w:lang w:val="vi-VN"/>
-              </w:rPr>
-              <w:t xml:space="preserve"> trừ </w:t>
-            </w:r>
-            <w:r>
-              <w:rPr>
-                <w:lang w:val="vi-VN"/>
-              </w:rPr>
-              <w:t>50%) điểm</w:t>
-            </w:r>
-          </w:p>
-        </w:tc>
-      </w:tr>
-      <w:tr>
-        <w:tc>
-          <w:tcPr>
-            <w:cnfStyle w:val="001000000000" w:firstRow="0" w:lastRow="0" w:firstColumn="1" w:lastColumn="0" w:oddVBand="0" w:evenVBand="0" w:oddHBand="0" w:evenHBand="0" w:firstRowFirstColumn="0" w:firstRowLastColumn="0" w:lastRowFirstColumn="0" w:lastRowLastColumn="0"/>
-            <w:tcW w:w="368" w:type="pct"/>
-          </w:tcPr>
-          <w:p>
-            <w:pPr>
-              <w:pStyle w:val="ListParagraph"/>
-              <w:numPr>
-                <w:ilvl w:val="0"/>
-                <w:numId w:val="3"/>
-              </w:numPr>
-              <w:spacing w:line="360" w:lineRule="auto"/>
-              <w:rPr>
-                <w:lang w:val="vi-VN"/>
-              </w:rPr>
-            </w:pPr>
-          </w:p>
-        </w:tc>
-        <w:tc>
-          <w:tcPr>
-            <w:tcW w:w="2281" w:type="pct"/>
-          </w:tcPr>
-          <w:p>
-            <w:pPr>
-              <w:spacing w:line="360" w:lineRule="auto"/>
-              <w:jc w:val="both"/>
-              <w:cnfStyle w:val="000000000000" w:firstRow="0" w:lastRow="0" w:firstColumn="0" w:lastColumn="0" w:oddVBand="0" w:evenVBand="0" w:oddHBand="0" w:evenHBand="0" w:firstRowFirstColumn="0" w:firstRowLastColumn="0" w:lastRowFirstColumn="0" w:lastRowLastColumn="0"/>
-              <w:rPr>
-                <w:lang w:val="vi-VN"/>
-              </w:rPr>
-            </w:pPr>
-            <w:r>
-              <w:rPr>
-                <w:lang w:val="vi-VN"/>
-              </w:rPr>
-              <w:t>Có tính tổ chức thư mục Dự án tốt, các liên kết trên Web đảm bảo tính liên kết logic</w:t>
-            </w:r>
-          </w:p>
-        </w:tc>
-        <w:tc>
-          <w:tcPr>
-            <w:tcW w:w="2352" w:type="pct"/>
-          </w:tcPr>
-          <w:p>
-            <w:pPr>
-              <w:spacing w:line="360" w:lineRule="auto"/>
-              <w:jc w:val="both"/>
-              <w:cnfStyle w:val="000000000000" w:firstRow="0" w:lastRow="0" w:firstColumn="0" w:lastColumn="0" w:oddVBand="0" w:evenVBand="0" w:oddHBand="0" w:evenHBand="0" w:firstRowFirstColumn="0" w:firstRowLastColumn="0" w:lastRowFirstColumn="0" w:lastRowLastColumn="0"/>
-              <w:rPr>
-                <w:lang w:val="vi-VN"/>
-              </w:rPr>
-            </w:pPr>
-            <w:r>
-              <w:rPr>
-                <w:lang w:val="vi-VN"/>
-              </w:rPr>
-              <w:t>Thư mục tổ chức lộn xộn (không có); điều hướng thiếu logic (không có) (</w:t>
-            </w:r>
-            <w:r>
-              <w:rPr>
-                <w:lang w:val="vi-VN"/>
-              </w:rPr>
-              <w:t>trừ</w:t>
-            </w:r>
-            <w:r>
-              <w:rPr>
-                <w:lang w:val="vi-VN"/>
-              </w:rPr>
-              <w:t xml:space="preserve"> 0.5 – 1 đ)</w:t>
-            </w:r>
-          </w:p>
-        </w:tc>
-      </w:tr>
-      <w:tr>
-        <w:trPr>
-          <w:cnfStyle w:val="000000100000" w:firstRow="0" w:lastRow="0" w:firstColumn="0" w:lastColumn="0" w:oddVBand="0" w:evenVBand="0" w:oddHBand="1" w:evenHBand="0" w:firstRowFirstColumn="0" w:firstRowLastColumn="0" w:lastRowFirstColumn="0" w:lastRowLastColumn="0"/>
-        </w:trPr>
-        <w:tc>
-          <w:tcPr>
-            <w:cnfStyle w:val="001000000000" w:firstRow="0" w:lastRow="0" w:firstColumn="1" w:lastColumn="0" w:oddVBand="0" w:evenVBand="0" w:oddHBand="0" w:evenHBand="0" w:firstRowFirstColumn="0" w:firstRowLastColumn="0" w:lastRowFirstColumn="0" w:lastRowLastColumn="0"/>
-            <w:tcW w:w="368" w:type="pct"/>
-          </w:tcPr>
-          <w:p>
-            <w:pPr>
-              <w:pStyle w:val="ListParagraph"/>
-              <w:numPr>
-                <w:ilvl w:val="0"/>
-                <w:numId w:val="3"/>
-              </w:numPr>
-              <w:spacing w:line="360" w:lineRule="auto"/>
-              <w:rPr>
-                <w:lang w:val="vi-VN"/>
-              </w:rPr>
-            </w:pPr>
-          </w:p>
-        </w:tc>
-        <w:tc>
-          <w:tcPr>
-            <w:tcW w:w="2281" w:type="pct"/>
-          </w:tcPr>
-          <w:p>
-            <w:pPr>
-              <w:spacing w:line="360" w:lineRule="auto"/>
-              <w:jc w:val="both"/>
-              <w:cnfStyle w:val="000000100000" w:firstRow="0" w:lastRow="0" w:firstColumn="0" w:lastColumn="0" w:oddVBand="0" w:evenVBand="0" w:oddHBand="1" w:evenHBand="0" w:firstRowFirstColumn="0" w:firstRowLastColumn="0" w:lastRowFirstColumn="0" w:lastRowLastColumn="0"/>
-              <w:rPr>
-                <w:lang w:val="vi-VN"/>
-              </w:rPr>
-            </w:pPr>
-            <w:r>
-              <w:rPr>
-                <w:lang w:val="vi-VN"/>
-              </w:rPr>
-              <w:t>Có tính đồng nhất, chuẩn hóa về đặt tên tệp tin, tên biến trong Dự án và giữa các thành viên</w:t>
-            </w:r>
-          </w:p>
-        </w:tc>
-        <w:tc>
-          <w:tcPr>
-            <w:tcW w:w="2352" w:type="pct"/>
-          </w:tcPr>
-          <w:p>
-            <w:pPr>
-              <w:spacing w:line="360" w:lineRule="auto"/>
-              <w:jc w:val="both"/>
-              <w:cnfStyle w:val="000000100000" w:firstRow="0" w:lastRow="0" w:firstColumn="0" w:lastColumn="0" w:oddVBand="0" w:evenVBand="0" w:oddHBand="1" w:evenHBand="0" w:firstRowFirstColumn="0" w:firstRowLastColumn="0" w:lastRowFirstColumn="0" w:lastRowLastColumn="0"/>
-              <w:rPr>
-                <w:lang w:val="vi-VN"/>
-              </w:rPr>
-            </w:pPr>
-            <w:r>
-              <w:rPr>
-                <w:lang w:val="vi-VN"/>
-              </w:rPr>
-              <w:t>Thiếu tính đồng nhất, thiếu chuẩn hóa (trừ 0.5 – 1 đ)</w:t>
-            </w:r>
-          </w:p>
-        </w:tc>
-      </w:tr>
-      <w:tr>
-        <w:tc>
-          <w:tcPr>
-            <w:cnfStyle w:val="001000000000" w:firstRow="0" w:lastRow="0" w:firstColumn="1" w:lastColumn="0" w:oddVBand="0" w:evenVBand="0" w:oddHBand="0" w:evenHBand="0" w:firstRowFirstColumn="0" w:firstRowLastColumn="0" w:lastRowFirstColumn="0" w:lastRowLastColumn="0"/>
-            <w:tcW w:w="368" w:type="pct"/>
-          </w:tcPr>
-          <w:p>
-            <w:pPr>
-              <w:pStyle w:val="ListParagraph"/>
-              <w:numPr>
-                <w:ilvl w:val="0"/>
-                <w:numId w:val="3"/>
-              </w:numPr>
-              <w:spacing w:line="360" w:lineRule="auto"/>
-              <w:rPr>
-                <w:lang w:val="vi-VN"/>
-              </w:rPr>
-            </w:pPr>
-          </w:p>
-        </w:tc>
-        <w:tc>
-          <w:tcPr>
-            <w:tcW w:w="2281" w:type="pct"/>
-          </w:tcPr>
-          <w:p>
-            <w:pPr>
-              <w:spacing w:line="360" w:lineRule="auto"/>
-              <w:jc w:val="both"/>
-              <w:cnfStyle w:val="000000000000" w:firstRow="0" w:lastRow="0" w:firstColumn="0" w:lastColumn="0" w:oddVBand="0" w:evenVBand="0" w:oddHBand="0" w:evenHBand="0" w:firstRowFirstColumn="0" w:firstRowLastColumn="0" w:lastRowFirstColumn="0" w:lastRowLastColumn="0"/>
-              <w:rPr>
-                <w:lang w:val="vi-VN"/>
-              </w:rPr>
-            </w:pPr>
-            <w:r>
-              <w:rPr>
-                <w:lang w:val="vi-VN"/>
-              </w:rPr>
-              <w:t>Có giao diện đẹp, thiết kế đáp ứng linh hoạt các thiết bị truy cập (Responsive)</w:t>
-            </w:r>
-          </w:p>
-        </w:tc>
-        <w:tc>
-          <w:tcPr>
-            <w:tcW w:w="2352" w:type="pct"/>
-          </w:tcPr>
-          <w:p>
-            <w:pPr>
-              <w:spacing w:line="360" w:lineRule="auto"/>
-              <w:jc w:val="both"/>
-              <w:cnfStyle w:val="000000000000" w:firstRow="0" w:lastRow="0" w:firstColumn="0" w:lastColumn="0" w:oddVBand="0" w:evenVBand="0" w:oddHBand="0" w:evenHBand="0" w:firstRowFirstColumn="0" w:firstRowLastColumn="0" w:lastRowFirstColumn="0" w:lastRowLastColumn="0"/>
-              <w:rPr>
-                <w:lang w:val="vi-VN"/>
-              </w:rPr>
-            </w:pPr>
-            <w:r>
-              <w:rPr>
-                <w:lang w:val="vi-VN"/>
-              </w:rPr>
-              <w:t>Giao diện xấu, thiết kế không đáp ứng (trừ 0.5 – 1 đ)</w:t>
-            </w:r>
-          </w:p>
-        </w:tc>
-      </w:tr>
-      <w:tr>
-        <w:trPr>
-          <w:cnfStyle w:val="000000100000" w:firstRow="0" w:lastRow="0" w:firstColumn="0" w:lastColumn="0" w:oddVBand="0" w:evenVBand="0" w:oddHBand="1" w:evenHBand="0" w:firstRowFirstColumn="0" w:firstRowLastColumn="0" w:lastRowFirstColumn="0" w:lastRowLastColumn="0"/>
-        </w:trPr>
-        <w:tc>
-          <w:tcPr>
-            <w:cnfStyle w:val="001000000000" w:firstRow="0" w:lastRow="0" w:firstColumn="1" w:lastColumn="0" w:oddVBand="0" w:evenVBand="0" w:oddHBand="0" w:evenHBand="0" w:firstRowFirstColumn="0" w:firstRowLastColumn="0" w:lastRowFirstColumn="0" w:lastRowLastColumn="0"/>
-            <w:tcW w:w="368" w:type="pct"/>
-          </w:tcPr>
-          <w:p>
-            <w:pPr>
-              <w:pStyle w:val="ListParagraph"/>
-              <w:numPr>
-                <w:ilvl w:val="0"/>
-                <w:numId w:val="3"/>
-              </w:numPr>
-              <w:spacing w:line="360" w:lineRule="auto"/>
-              <w:rPr>
-                <w:lang w:val="vi-VN"/>
-              </w:rPr>
-            </w:pPr>
-          </w:p>
-        </w:tc>
-        <w:tc>
-          <w:tcPr>
-            <w:tcW w:w="2281" w:type="pct"/>
-          </w:tcPr>
-          <w:p>
-            <w:pPr>
-              <w:spacing w:line="360" w:lineRule="auto"/>
-              <w:jc w:val="both"/>
-              <w:cnfStyle w:val="000000100000" w:firstRow="0" w:lastRow="0" w:firstColumn="0" w:lastColumn="0" w:oddVBand="0" w:evenVBand="0" w:oddHBand="1" w:evenHBand="0" w:firstRowFirstColumn="0" w:firstRowLastColumn="0" w:lastRowFirstColumn="0" w:lastRowLastColumn="0"/>
-              <w:rPr>
-                <w:lang w:val="vi-VN"/>
-              </w:rPr>
-            </w:pPr>
-            <w:r>
-              <w:rPr>
-                <w:lang w:val="vi-VN"/>
-              </w:rPr>
-              <w:t>Có sử dụng Javascript để xử lý các chức năng một cách phù hợp của Bài tập</w:t>
-            </w:r>
-          </w:p>
-        </w:tc>
-        <w:tc>
-          <w:tcPr>
-            <w:tcW w:w="2352" w:type="pct"/>
-          </w:tcPr>
-          <w:p>
-            <w:pPr>
-              <w:spacing w:line="360" w:lineRule="auto"/>
-              <w:jc w:val="both"/>
-              <w:cnfStyle w:val="000000100000" w:firstRow="0" w:lastRow="0" w:firstColumn="0" w:lastColumn="0" w:oddVBand="0" w:evenVBand="0" w:oddHBand="1" w:evenHBand="0" w:firstRowFirstColumn="0" w:firstRowLastColumn="0" w:lastRowFirstColumn="0" w:lastRowLastColumn="0"/>
-              <w:rPr>
-                <w:lang w:val="vi-VN"/>
-              </w:rPr>
-            </w:pPr>
-            <w:r>
-              <w:rPr>
-                <w:lang w:val="vi-VN"/>
-              </w:rPr>
-              <w:t>Trừ 1 – 2 điểm nếu không xử lý với các chức năng Bắt buộc</w:t>
-            </w:r>
-          </w:p>
-        </w:tc>
-      </w:tr>
-      <w:tr>
-        <w:tc>
-          <w:tcPr>
-            <w:cnfStyle w:val="001000000000" w:firstRow="0" w:lastRow="0" w:firstColumn="1" w:lastColumn="0" w:oddVBand="0" w:evenVBand="0" w:oddHBand="0" w:evenHBand="0" w:firstRowFirstColumn="0" w:firstRowLastColumn="0" w:lastRowFirstColumn="0" w:lastRowLastColumn="0"/>
-            <w:tcW w:w="368" w:type="pct"/>
-          </w:tcPr>
-          <w:p>
-            <w:pPr>
-              <w:pStyle w:val="ListParagraph"/>
-              <w:numPr>
-                <w:ilvl w:val="0"/>
-                <w:numId w:val="3"/>
-              </w:numPr>
-              <w:spacing w:line="360" w:lineRule="auto"/>
-              <w:rPr>
-                <w:lang w:val="vi-VN"/>
-              </w:rPr>
-            </w:pPr>
-          </w:p>
-        </w:tc>
-        <w:tc>
-          <w:tcPr>
-            <w:tcW w:w="2281" w:type="pct"/>
-          </w:tcPr>
-          <w:p>
-            <w:pPr>
-              <w:spacing w:line="360" w:lineRule="auto"/>
-              <w:jc w:val="both"/>
-              <w:cnfStyle w:val="000000000000" w:firstRow="0" w:lastRow="0" w:firstColumn="0" w:lastColumn="0" w:oddVBand="0" w:evenVBand="0" w:oddHBand="0" w:evenHBand="0" w:firstRowFirstColumn="0" w:firstRowLastColumn="0" w:lastRowFirstColumn="0" w:lastRowLastColumn="0"/>
-              <w:rPr>
-                <w:lang w:val="vi-VN"/>
-              </w:rPr>
-            </w:pPr>
-            <w:r>
-              <w:rPr>
-                <w:lang w:val="vi-VN"/>
-              </w:rPr>
-              <w:t>Có sử dụng các thư viện CSS như Bootstrap/Tailwind hoặc thư viện/framework Javascript (ReactJS, VueJS …)</w:t>
-            </w:r>
-          </w:p>
-        </w:tc>
-        <w:tc>
-          <w:tcPr>
-            <w:tcW w:w="2352" w:type="pct"/>
-          </w:tcPr>
-          <w:p>
-            <w:pPr>
-              <w:spacing w:line="360" w:lineRule="auto"/>
-              <w:jc w:val="both"/>
-              <w:cnfStyle w:val="000000000000" w:firstRow="0" w:lastRow="0" w:firstColumn="0" w:lastColumn="0" w:oddVBand="0" w:evenVBand="0" w:oddHBand="0" w:evenHBand="0" w:firstRowFirstColumn="0" w:firstRowLastColumn="0" w:lastRowFirstColumn="0" w:lastRowLastColumn="0"/>
-              <w:rPr>
-                <w:lang w:val="vi-VN"/>
-              </w:rPr>
-            </w:pPr>
-            <w:r>
-              <w:rPr>
-                <w:lang w:val="vi-VN"/>
-              </w:rPr>
-              <w:t>Cộng 1 – 2 điểm với điều kiện các thành viên trong toàn bộ nhóm phải hiểu biết và thể hiện đóng góp trong BTL</w:t>
-            </w:r>
-          </w:p>
-        </w:tc>
-      </w:tr>
-      <w:tr>
-        <w:trPr>
-          <w:cnfStyle w:val="000000100000" w:firstRow="0" w:lastRow="0" w:firstColumn="0" w:lastColumn="0" w:oddVBand="0" w:evenVBand="0" w:oddHBand="1" w:evenHBand="0" w:firstRowFirstColumn="0" w:firstRowLastColumn="0" w:lastRowFirstColumn="0" w:lastRowLastColumn="0"/>
-        </w:trPr>
-        <w:tc>
-          <w:tcPr>
-            <w:cnfStyle w:val="001000000000" w:firstRow="0" w:lastRow="0" w:firstColumn="1" w:lastColumn="0" w:oddVBand="0" w:evenVBand="0" w:oddHBand="0" w:evenHBand="0" w:firstRowFirstColumn="0" w:firstRowLastColumn="0" w:lastRowFirstColumn="0" w:lastRowLastColumn="0"/>
-            <w:tcW w:w="368" w:type="pct"/>
-          </w:tcPr>
-          <w:p>
-            <w:pPr>
-              <w:pStyle w:val="ListParagraph"/>
-              <w:numPr>
-                <w:ilvl w:val="0"/>
-                <w:numId w:val="3"/>
-              </w:numPr>
-              <w:spacing w:line="360" w:lineRule="auto"/>
-              <w:rPr>
-                <w:lang w:val="vi-VN"/>
-              </w:rPr>
-            </w:pPr>
-          </w:p>
-        </w:tc>
-        <w:tc>
-          <w:tcPr>
-            <w:tcW w:w="2281" w:type="pct"/>
-          </w:tcPr>
-          <w:p>
-            <w:pPr>
-              <w:spacing w:line="360" w:lineRule="auto"/>
-              <w:jc w:val="both"/>
-              <w:cnfStyle w:val="000000100000" w:firstRow="0" w:lastRow="0" w:firstColumn="0" w:lastColumn="0" w:oddVBand="0" w:evenVBand="0" w:oddHBand="1" w:evenHBand="0" w:firstRowFirstColumn="0" w:firstRowLastColumn="0" w:lastRowFirstColumn="0" w:lastRowLastColumn="0"/>
-              <w:rPr>
-                <w:lang w:val="vi-VN"/>
-              </w:rPr>
-            </w:pPr>
-            <w:r>
-              <w:rPr>
-                <w:lang w:val="vi-VN"/>
-              </w:rPr>
-              <w:t>Trả lời tốt các câu hỏi Vấn đáp</w:t>
-            </w:r>
-          </w:p>
-        </w:tc>
-        <w:tc>
-          <w:tcPr>
-            <w:tcW w:w="2352" w:type="pct"/>
-          </w:tcPr>
-          <w:p>
-            <w:pPr>
-              <w:spacing w:line="360" w:lineRule="auto"/>
-              <w:jc w:val="both"/>
-              <w:cnfStyle w:val="000000100000" w:firstRow="0" w:lastRow="0" w:firstColumn="0" w:lastColumn="0" w:oddVBand="0" w:evenVBand="0" w:oddHBand="1" w:evenHBand="0" w:firstRowFirstColumn="0" w:firstRowLastColumn="0" w:lastRowFirstColumn="0" w:lastRowLastColumn="0"/>
-              <w:rPr>
-                <w:lang w:val="vi-VN"/>
-              </w:rPr>
-            </w:pPr>
-            <w:r>
-              <w:rPr>
-                <w:lang w:val="vi-VN"/>
-              </w:rPr>
-              <w:t>Đây là phần đáp giá cá nhân để kiểm tra sự đóng góp của Thành viên</w:t>
-            </w:r>
-            <w:r>
-              <w:rPr>
-                <w:lang w:val="vi-VN"/>
-              </w:rPr>
-              <w:t xml:space="preserve"> (phụ thuôc phân công công việc và nhật kí làm việc trên Github)</w:t>
-            </w:r>
-            <w:r>
-              <w:rPr>
-                <w:lang w:val="vi-VN"/>
-              </w:rPr>
-              <w:t>. Trừ 3 – 4 điểm tùy từng trường hợp.</w:t>
-            </w:r>
-          </w:p>
-        </w:tc>
-      </w:tr>
-    </w:tbl>
-    <w:p>
-      <w:pPr>
-        <w:spacing w:line="360" w:lineRule="auto"/>
-        <w:rPr>
-          <w:lang w:val="vi-VN"/>
-        </w:rPr>
-      </w:pPr>
     </w:p>
     <w:p>
       <w:pPr>
@@ -1023,6 +333,7 @@
                 <w:bCs/>
               </w:rPr>
             </w:pPr>
+            <w:bookmarkStart w:id="0" w:name="_GoBack"/>
             <w:r>
               <w:rPr>
                 <w:b/>
@@ -2841,6 +2152,7 @@
               </w:rPr>
               <w:t xml:space="preserve"> web.</w:t>
             </w:r>
+            <w:bookmarkEnd w:id="0"/>
           </w:p>
         </w:tc>
       </w:tr>
@@ -2855,13 +2167,7 @@
               <w:spacing w:after="0" w:line="360" w:lineRule="auto"/>
             </w:pPr>
             <w:r>
-              <w:t>2051063715</w:t>
-            </w:r>
-            <w:r>
-              <w:t>_</w:t>
-            </w:r>
-            <w:r>
-              <w:t>Đào Tuấn Anh</w:t>
+              <w:t>2051063715_Đào Tuấn Anh</w:t>
             </w:r>
           </w:p>
         </w:tc>
@@ -2875,16 +2181,1311 @@
               <w:spacing w:after="0" w:line="360" w:lineRule="auto"/>
             </w:pPr>
             <w:r>
-              <w:t xml:space="preserve">175A071297_Nguyễn </w:t>
-            </w:r>
-            <w:proofErr w:type="spellStart"/>
-            <w:r>
-              <w:t>Văn</w:t>
-            </w:r>
-            <w:proofErr w:type="spellEnd"/>
-            <w:r>
-              <w:t xml:space="preserve"> B</w:t>
-            </w:r>
+              <w:t xml:space="preserve">2051063560_Hà </w:t>
+            </w:r>
+            <w:proofErr w:type="spellStart"/>
+            <w:r>
+              <w:t>Thanh</w:t>
+            </w:r>
+            <w:proofErr w:type="spellEnd"/>
+            <w:r>
+              <w:t xml:space="preserve"> </w:t>
+            </w:r>
+            <w:proofErr w:type="spellStart"/>
+            <w:r>
+              <w:t>Huyền</w:t>
+            </w:r>
+            <w:proofErr w:type="spellEnd"/>
+          </w:p>
+        </w:tc>
+        <w:tc>
+          <w:tcPr>
+            <w:tcW w:w="1666" w:type="pct"/>
+            <w:shd w:val="clear" w:color="auto" w:fill="BFBFBF" w:themeFill="background1" w:themeFillShade="BF"/>
+          </w:tcPr>
+          <w:p>
+            <w:pPr>
+              <w:spacing w:after="0" w:line="360" w:lineRule="auto"/>
+            </w:pPr>
+            <w:r>
+              <w:t>2051063616</w:t>
+            </w:r>
+            <w:r>
+              <w:t>_</w:t>
+            </w:r>
+            <w:r>
+              <w:t xml:space="preserve">Tô </w:t>
+            </w:r>
+            <w:proofErr w:type="spellStart"/>
+            <w:r>
+              <w:t>Tùng</w:t>
+            </w:r>
+            <w:proofErr w:type="spellEnd"/>
+            <w:r>
+              <w:t xml:space="preserve"> </w:t>
+            </w:r>
+            <w:proofErr w:type="spellStart"/>
+            <w:r>
+              <w:t>Dương</w:t>
+            </w:r>
+            <w:proofErr w:type="spellEnd"/>
+          </w:p>
+        </w:tc>
+      </w:tr>
+      <w:tr>
+        <w:tc>
+          <w:tcPr>
+            <w:tcW w:w="1667" w:type="pct"/>
+            <w:shd w:val="clear" w:color="auto" w:fill="FFFFFF" w:themeFill="background1"/>
+          </w:tcPr>
+          <w:p>
+            <w:pPr>
+              <w:spacing w:after="0" w:line="360" w:lineRule="auto"/>
+              <w:rPr>
+                <w:bCs/>
+              </w:rPr>
+            </w:pPr>
+            <w:r>
+              <w:rPr>
+                <w:bCs/>
+              </w:rPr>
+              <w:t xml:space="preserve">- </w:t>
+            </w:r>
+            <w:proofErr w:type="spellStart"/>
+            <w:r>
+              <w:rPr>
+                <w:bCs/>
+              </w:rPr>
+              <w:t>T</w:t>
+            </w:r>
+            <w:r>
+              <w:rPr>
+                <w:bCs/>
+              </w:rPr>
+              <w:t>hiết</w:t>
+            </w:r>
+            <w:proofErr w:type="spellEnd"/>
+            <w:r>
+              <w:rPr>
+                <w:bCs/>
+              </w:rPr>
+              <w:t xml:space="preserve"> </w:t>
+            </w:r>
+            <w:proofErr w:type="spellStart"/>
+            <w:r>
+              <w:rPr>
+                <w:bCs/>
+              </w:rPr>
+              <w:t>kế</w:t>
+            </w:r>
+            <w:proofErr w:type="spellEnd"/>
+            <w:r>
+              <w:rPr>
+                <w:bCs/>
+              </w:rPr>
+              <w:t xml:space="preserve"> </w:t>
+            </w:r>
+            <w:proofErr w:type="spellStart"/>
+            <w:r>
+              <w:rPr>
+                <w:bCs/>
+              </w:rPr>
+              <w:t>và</w:t>
+            </w:r>
+            <w:proofErr w:type="spellEnd"/>
+            <w:r>
+              <w:rPr>
+                <w:bCs/>
+              </w:rPr>
+              <w:t xml:space="preserve"> code </w:t>
+            </w:r>
+            <w:proofErr w:type="spellStart"/>
+            <w:r>
+              <w:rPr>
+                <w:bCs/>
+              </w:rPr>
+              <w:t>giao</w:t>
+            </w:r>
+            <w:proofErr w:type="spellEnd"/>
+            <w:r>
+              <w:rPr>
+                <w:bCs/>
+              </w:rPr>
+              <w:t xml:space="preserve"> </w:t>
+            </w:r>
+            <w:proofErr w:type="spellStart"/>
+            <w:r>
+              <w:rPr>
+                <w:bCs/>
+              </w:rPr>
+              <w:t>diện</w:t>
+            </w:r>
+            <w:proofErr w:type="spellEnd"/>
+            <w:r>
+              <w:rPr>
+                <w:bCs/>
+              </w:rPr>
+              <w:t xml:space="preserve"> </w:t>
+            </w:r>
+            <w:proofErr w:type="spellStart"/>
+            <w:r>
+              <w:rPr>
+                <w:bCs/>
+              </w:rPr>
+              <w:t>hiển</w:t>
+            </w:r>
+            <w:proofErr w:type="spellEnd"/>
+            <w:r>
+              <w:rPr>
+                <w:bCs/>
+              </w:rPr>
+              <w:t xml:space="preserve"> </w:t>
+            </w:r>
+            <w:proofErr w:type="spellStart"/>
+            <w:r>
+              <w:rPr>
+                <w:bCs/>
+              </w:rPr>
+              <w:t>thị</w:t>
+            </w:r>
+            <w:proofErr w:type="spellEnd"/>
+            <w:r>
+              <w:rPr>
+                <w:bCs/>
+              </w:rPr>
+              <w:t xml:space="preserve"> </w:t>
+            </w:r>
+            <w:proofErr w:type="spellStart"/>
+            <w:r>
+              <w:rPr>
+                <w:bCs/>
+              </w:rPr>
+              <w:t>đối</w:t>
+            </w:r>
+            <w:proofErr w:type="spellEnd"/>
+            <w:r>
+              <w:rPr>
+                <w:bCs/>
+              </w:rPr>
+              <w:t xml:space="preserve"> </w:t>
+            </w:r>
+            <w:proofErr w:type="spellStart"/>
+            <w:r>
+              <w:rPr>
+                <w:bCs/>
+              </w:rPr>
+              <w:t>với</w:t>
+            </w:r>
+            <w:proofErr w:type="spellEnd"/>
+            <w:r>
+              <w:rPr>
+                <w:bCs/>
+              </w:rPr>
+              <w:t xml:space="preserve"> </w:t>
+            </w:r>
+            <w:proofErr w:type="spellStart"/>
+            <w:r>
+              <w:rPr>
+                <w:bCs/>
+              </w:rPr>
+              <w:t>trang</w:t>
+            </w:r>
+            <w:proofErr w:type="spellEnd"/>
+            <w:r>
+              <w:rPr>
+                <w:bCs/>
+              </w:rPr>
+              <w:t xml:space="preserve"> </w:t>
+            </w:r>
+            <w:proofErr w:type="spellStart"/>
+            <w:r>
+              <w:rPr>
+                <w:bCs/>
+              </w:rPr>
+              <w:t>quản</w:t>
+            </w:r>
+            <w:proofErr w:type="spellEnd"/>
+            <w:r>
+              <w:rPr>
+                <w:bCs/>
+              </w:rPr>
+              <w:t xml:space="preserve"> </w:t>
+            </w:r>
+            <w:proofErr w:type="spellStart"/>
+            <w:r>
+              <w:rPr>
+                <w:bCs/>
+              </w:rPr>
+              <w:t>trị</w:t>
+            </w:r>
+            <w:proofErr w:type="spellEnd"/>
+          </w:p>
+          <w:p>
+            <w:pPr>
+              <w:spacing w:after="0" w:line="360" w:lineRule="auto"/>
+            </w:pPr>
+            <w:r>
+              <w:rPr>
+                <w:bCs/>
+              </w:rPr>
+              <w:t xml:space="preserve">- </w:t>
+            </w:r>
+            <w:proofErr w:type="spellStart"/>
+            <w:r>
+              <w:rPr>
+                <w:bCs/>
+              </w:rPr>
+              <w:t>Thiết</w:t>
+            </w:r>
+            <w:proofErr w:type="spellEnd"/>
+            <w:r>
+              <w:rPr>
+                <w:bCs/>
+              </w:rPr>
+              <w:t xml:space="preserve"> </w:t>
+            </w:r>
+            <w:proofErr w:type="spellStart"/>
+            <w:r>
+              <w:rPr>
+                <w:bCs/>
+              </w:rPr>
+              <w:t>kế</w:t>
+            </w:r>
+            <w:proofErr w:type="spellEnd"/>
+            <w:r>
+              <w:rPr>
+                <w:bCs/>
+              </w:rPr>
+              <w:t xml:space="preserve"> </w:t>
+            </w:r>
+            <w:proofErr w:type="spellStart"/>
+            <w:r>
+              <w:rPr>
+                <w:bCs/>
+              </w:rPr>
+              <w:t>và</w:t>
+            </w:r>
+            <w:proofErr w:type="spellEnd"/>
+            <w:r>
+              <w:rPr>
+                <w:bCs/>
+              </w:rPr>
+              <w:t xml:space="preserve"> code </w:t>
+            </w:r>
+            <w:proofErr w:type="spellStart"/>
+            <w:r>
+              <w:rPr>
+                <w:bCs/>
+              </w:rPr>
+              <w:t>giao</w:t>
+            </w:r>
+            <w:proofErr w:type="spellEnd"/>
+            <w:r>
+              <w:rPr>
+                <w:bCs/>
+              </w:rPr>
+              <w:t xml:space="preserve"> </w:t>
+            </w:r>
+            <w:proofErr w:type="spellStart"/>
+            <w:r>
+              <w:rPr>
+                <w:bCs/>
+              </w:rPr>
+              <w:t>diện</w:t>
+            </w:r>
+            <w:proofErr w:type="spellEnd"/>
+            <w:r>
+              <w:rPr>
+                <w:bCs/>
+              </w:rPr>
+              <w:t xml:space="preserve"> </w:t>
+            </w:r>
+            <w:proofErr w:type="spellStart"/>
+            <w:r>
+              <w:rPr>
+                <w:bCs/>
+              </w:rPr>
+              <w:t>hiển</w:t>
+            </w:r>
+            <w:proofErr w:type="spellEnd"/>
+            <w:r>
+              <w:rPr>
+                <w:bCs/>
+              </w:rPr>
+              <w:t xml:space="preserve"> </w:t>
+            </w:r>
+            <w:proofErr w:type="spellStart"/>
+            <w:r>
+              <w:rPr>
+                <w:bCs/>
+              </w:rPr>
+              <w:t>thị</w:t>
+            </w:r>
+            <w:proofErr w:type="spellEnd"/>
+            <w:r>
+              <w:rPr>
+                <w:bCs/>
+              </w:rPr>
+              <w:t xml:space="preserve"> </w:t>
+            </w:r>
+            <w:proofErr w:type="spellStart"/>
+            <w:r>
+              <w:rPr>
+                <w:bCs/>
+              </w:rPr>
+              <w:t>đối</w:t>
+            </w:r>
+            <w:proofErr w:type="spellEnd"/>
+            <w:r>
+              <w:rPr>
+                <w:bCs/>
+              </w:rPr>
+              <w:t xml:space="preserve"> </w:t>
+            </w:r>
+            <w:proofErr w:type="spellStart"/>
+            <w:r>
+              <w:rPr>
+                <w:bCs/>
+              </w:rPr>
+              <w:t>với</w:t>
+            </w:r>
+            <w:proofErr w:type="spellEnd"/>
+            <w:r>
+              <w:rPr>
+                <w:bCs/>
+              </w:rPr>
+              <w:t xml:space="preserve"> </w:t>
+            </w:r>
+            <w:proofErr w:type="spellStart"/>
+            <w:r>
+              <w:rPr>
+                <w:bCs/>
+              </w:rPr>
+              <w:t>trang</w:t>
+            </w:r>
+            <w:proofErr w:type="spellEnd"/>
+            <w:r>
+              <w:rPr>
+                <w:bCs/>
+              </w:rPr>
+              <w:t xml:space="preserve"> </w:t>
+            </w:r>
+            <w:r>
+              <w:rPr>
+                <w:bCs/>
+              </w:rPr>
+              <w:t xml:space="preserve">CV </w:t>
+            </w:r>
+            <w:proofErr w:type="spellStart"/>
+            <w:r>
+              <w:rPr>
+                <w:bCs/>
+              </w:rPr>
+              <w:t>của</w:t>
+            </w:r>
+            <w:proofErr w:type="spellEnd"/>
+            <w:r>
+              <w:rPr>
+                <w:bCs/>
+              </w:rPr>
+              <w:t xml:space="preserve"> </w:t>
+            </w:r>
+            <w:proofErr w:type="spellStart"/>
+            <w:r>
+              <w:rPr>
+                <w:bCs/>
+              </w:rPr>
+              <w:t>bản</w:t>
+            </w:r>
+            <w:proofErr w:type="spellEnd"/>
+            <w:r>
+              <w:rPr>
+                <w:bCs/>
+              </w:rPr>
+              <w:t xml:space="preserve"> </w:t>
+            </w:r>
+            <w:proofErr w:type="spellStart"/>
+            <w:r>
+              <w:rPr>
+                <w:bCs/>
+              </w:rPr>
+              <w:t>thân</w:t>
+            </w:r>
+            <w:proofErr w:type="spellEnd"/>
+          </w:p>
+        </w:tc>
+        <w:tc>
+          <w:tcPr>
+            <w:tcW w:w="1667" w:type="pct"/>
+            <w:shd w:val="clear" w:color="auto" w:fill="FFFFFF" w:themeFill="background1"/>
+          </w:tcPr>
+          <w:p>
+            <w:pPr>
+              <w:spacing w:after="0" w:line="360" w:lineRule="auto"/>
+              <w:rPr>
+                <w:bCs/>
+              </w:rPr>
+            </w:pPr>
+            <w:r>
+              <w:rPr>
+                <w:bCs/>
+              </w:rPr>
+              <w:t xml:space="preserve">- </w:t>
+            </w:r>
+            <w:proofErr w:type="spellStart"/>
+            <w:r>
+              <w:rPr>
+                <w:bCs/>
+              </w:rPr>
+              <w:t>T</w:t>
+            </w:r>
+            <w:r>
+              <w:rPr>
+                <w:bCs/>
+              </w:rPr>
+              <w:t>hiết</w:t>
+            </w:r>
+            <w:proofErr w:type="spellEnd"/>
+            <w:r>
+              <w:rPr>
+                <w:bCs/>
+              </w:rPr>
+              <w:t xml:space="preserve"> </w:t>
+            </w:r>
+            <w:proofErr w:type="spellStart"/>
+            <w:r>
+              <w:rPr>
+                <w:bCs/>
+              </w:rPr>
+              <w:t>kế</w:t>
+            </w:r>
+            <w:proofErr w:type="spellEnd"/>
+            <w:r>
+              <w:rPr>
+                <w:bCs/>
+              </w:rPr>
+              <w:t xml:space="preserve"> </w:t>
+            </w:r>
+            <w:proofErr w:type="spellStart"/>
+            <w:r>
+              <w:rPr>
+                <w:bCs/>
+              </w:rPr>
+              <w:t>và</w:t>
+            </w:r>
+            <w:proofErr w:type="spellEnd"/>
+            <w:r>
+              <w:rPr>
+                <w:bCs/>
+              </w:rPr>
+              <w:t xml:space="preserve"> code </w:t>
+            </w:r>
+            <w:proofErr w:type="spellStart"/>
+            <w:r>
+              <w:rPr>
+                <w:bCs/>
+              </w:rPr>
+              <w:t>trang</w:t>
+            </w:r>
+            <w:proofErr w:type="spellEnd"/>
+            <w:r>
+              <w:rPr>
+                <w:bCs/>
+              </w:rPr>
+              <w:t xml:space="preserve"> </w:t>
+            </w:r>
+            <w:proofErr w:type="spellStart"/>
+            <w:r>
+              <w:rPr>
+                <w:bCs/>
+              </w:rPr>
+              <w:t>chủ</w:t>
+            </w:r>
+            <w:proofErr w:type="spellEnd"/>
+            <w:r>
+              <w:rPr>
+                <w:bCs/>
+              </w:rPr>
+              <w:t xml:space="preserve"> </w:t>
+            </w:r>
+            <w:proofErr w:type="spellStart"/>
+            <w:r>
+              <w:rPr>
+                <w:bCs/>
+              </w:rPr>
+              <w:t>trước</w:t>
+            </w:r>
+            <w:proofErr w:type="spellEnd"/>
+            <w:r>
+              <w:rPr>
+                <w:bCs/>
+              </w:rPr>
+              <w:t xml:space="preserve"> </w:t>
+            </w:r>
+            <w:proofErr w:type="spellStart"/>
+            <w:r>
+              <w:rPr>
+                <w:bCs/>
+              </w:rPr>
+              <w:t>khi</w:t>
+            </w:r>
+            <w:proofErr w:type="spellEnd"/>
+            <w:r>
+              <w:rPr>
+                <w:bCs/>
+              </w:rPr>
+              <w:t xml:space="preserve"> </w:t>
+            </w:r>
+            <w:proofErr w:type="spellStart"/>
+            <w:r>
+              <w:rPr>
+                <w:bCs/>
+              </w:rPr>
+              <w:t>vào</w:t>
+            </w:r>
+            <w:proofErr w:type="spellEnd"/>
+            <w:r>
+              <w:rPr>
+                <w:bCs/>
+              </w:rPr>
+              <w:t xml:space="preserve"> </w:t>
+            </w:r>
+            <w:proofErr w:type="spellStart"/>
+            <w:r>
+              <w:rPr>
+                <w:bCs/>
+              </w:rPr>
+              <w:t>xem</w:t>
+            </w:r>
+            <w:proofErr w:type="spellEnd"/>
+            <w:r>
+              <w:rPr>
+                <w:bCs/>
+              </w:rPr>
+              <w:t xml:space="preserve"> </w:t>
+            </w:r>
+            <w:proofErr w:type="spellStart"/>
+            <w:r>
+              <w:rPr>
+                <w:bCs/>
+              </w:rPr>
+              <w:t>trang</w:t>
+            </w:r>
+            <w:proofErr w:type="spellEnd"/>
+            <w:r>
+              <w:rPr>
+                <w:bCs/>
+              </w:rPr>
+              <w:t xml:space="preserve"> CV</w:t>
+            </w:r>
+          </w:p>
+          <w:p>
+            <w:pPr>
+              <w:spacing w:after="0" w:line="360" w:lineRule="auto"/>
+            </w:pPr>
+            <w:r>
+              <w:rPr>
+                <w:bCs/>
+              </w:rPr>
+              <w:t xml:space="preserve">- </w:t>
+            </w:r>
+            <w:proofErr w:type="spellStart"/>
+            <w:r>
+              <w:rPr>
+                <w:bCs/>
+              </w:rPr>
+              <w:t>Thiết</w:t>
+            </w:r>
+            <w:proofErr w:type="spellEnd"/>
+            <w:r>
+              <w:rPr>
+                <w:bCs/>
+              </w:rPr>
+              <w:t xml:space="preserve"> </w:t>
+            </w:r>
+            <w:proofErr w:type="spellStart"/>
+            <w:r>
+              <w:rPr>
+                <w:bCs/>
+              </w:rPr>
+              <w:t>kế</w:t>
+            </w:r>
+            <w:proofErr w:type="spellEnd"/>
+            <w:r>
+              <w:rPr>
+                <w:bCs/>
+              </w:rPr>
+              <w:t xml:space="preserve"> </w:t>
+            </w:r>
+            <w:proofErr w:type="spellStart"/>
+            <w:r>
+              <w:rPr>
+                <w:bCs/>
+              </w:rPr>
+              <w:t>và</w:t>
+            </w:r>
+            <w:proofErr w:type="spellEnd"/>
+            <w:r>
+              <w:rPr>
+                <w:bCs/>
+              </w:rPr>
+              <w:t xml:space="preserve"> code </w:t>
+            </w:r>
+            <w:proofErr w:type="spellStart"/>
+            <w:r>
+              <w:rPr>
+                <w:bCs/>
+              </w:rPr>
+              <w:t>giao</w:t>
+            </w:r>
+            <w:proofErr w:type="spellEnd"/>
+            <w:r>
+              <w:rPr>
+                <w:bCs/>
+              </w:rPr>
+              <w:t xml:space="preserve"> </w:t>
+            </w:r>
+            <w:proofErr w:type="spellStart"/>
+            <w:r>
+              <w:rPr>
+                <w:bCs/>
+              </w:rPr>
+              <w:t>diện</w:t>
+            </w:r>
+            <w:proofErr w:type="spellEnd"/>
+            <w:r>
+              <w:rPr>
+                <w:bCs/>
+              </w:rPr>
+              <w:t xml:space="preserve"> </w:t>
+            </w:r>
+            <w:proofErr w:type="spellStart"/>
+            <w:r>
+              <w:rPr>
+                <w:bCs/>
+              </w:rPr>
+              <w:t>hiển</w:t>
+            </w:r>
+            <w:proofErr w:type="spellEnd"/>
+            <w:r>
+              <w:rPr>
+                <w:bCs/>
+              </w:rPr>
+              <w:t xml:space="preserve"> </w:t>
+            </w:r>
+            <w:proofErr w:type="spellStart"/>
+            <w:r>
+              <w:rPr>
+                <w:bCs/>
+              </w:rPr>
+              <w:t>thị</w:t>
+            </w:r>
+            <w:proofErr w:type="spellEnd"/>
+            <w:r>
+              <w:rPr>
+                <w:bCs/>
+              </w:rPr>
+              <w:t xml:space="preserve"> </w:t>
+            </w:r>
+            <w:proofErr w:type="spellStart"/>
+            <w:r>
+              <w:rPr>
+                <w:bCs/>
+              </w:rPr>
+              <w:t>đối</w:t>
+            </w:r>
+            <w:proofErr w:type="spellEnd"/>
+            <w:r>
+              <w:rPr>
+                <w:bCs/>
+              </w:rPr>
+              <w:t xml:space="preserve"> </w:t>
+            </w:r>
+            <w:proofErr w:type="spellStart"/>
+            <w:r>
+              <w:rPr>
+                <w:bCs/>
+              </w:rPr>
+              <w:t>với</w:t>
+            </w:r>
+            <w:proofErr w:type="spellEnd"/>
+            <w:r>
+              <w:rPr>
+                <w:bCs/>
+              </w:rPr>
+              <w:t xml:space="preserve"> </w:t>
+            </w:r>
+            <w:proofErr w:type="spellStart"/>
+            <w:r>
+              <w:rPr>
+                <w:bCs/>
+              </w:rPr>
+              <w:t>trang</w:t>
+            </w:r>
+            <w:proofErr w:type="spellEnd"/>
+            <w:r>
+              <w:rPr>
+                <w:bCs/>
+              </w:rPr>
+              <w:t xml:space="preserve"> CV </w:t>
+            </w:r>
+            <w:proofErr w:type="spellStart"/>
+            <w:r>
+              <w:rPr>
+                <w:bCs/>
+              </w:rPr>
+              <w:t>của</w:t>
+            </w:r>
+            <w:proofErr w:type="spellEnd"/>
+            <w:r>
+              <w:rPr>
+                <w:bCs/>
+              </w:rPr>
+              <w:t xml:space="preserve"> </w:t>
+            </w:r>
+            <w:proofErr w:type="spellStart"/>
+            <w:r>
+              <w:rPr>
+                <w:bCs/>
+              </w:rPr>
+              <w:t>bản</w:t>
+            </w:r>
+            <w:proofErr w:type="spellEnd"/>
+            <w:r>
+              <w:rPr>
+                <w:bCs/>
+              </w:rPr>
+              <w:t xml:space="preserve"> </w:t>
+            </w:r>
+            <w:proofErr w:type="spellStart"/>
+            <w:r>
+              <w:rPr>
+                <w:bCs/>
+              </w:rPr>
+              <w:t>thân</w:t>
+            </w:r>
+            <w:proofErr w:type="spellEnd"/>
+          </w:p>
+        </w:tc>
+        <w:tc>
+          <w:tcPr>
+            <w:tcW w:w="1666" w:type="pct"/>
+            <w:shd w:val="clear" w:color="auto" w:fill="FFFFFF" w:themeFill="background1"/>
+          </w:tcPr>
+          <w:p>
+            <w:pPr>
+              <w:spacing w:after="0" w:line="360" w:lineRule="auto"/>
+              <w:rPr>
+                <w:bCs/>
+              </w:rPr>
+            </w:pPr>
+            <w:r>
+              <w:rPr>
+                <w:bCs/>
+              </w:rPr>
+              <w:t xml:space="preserve">- </w:t>
+            </w:r>
+            <w:proofErr w:type="spellStart"/>
+            <w:r>
+              <w:rPr>
+                <w:bCs/>
+              </w:rPr>
+              <w:t>T</w:t>
+            </w:r>
+            <w:r>
+              <w:rPr>
+                <w:bCs/>
+              </w:rPr>
+              <w:t>hiết</w:t>
+            </w:r>
+            <w:proofErr w:type="spellEnd"/>
+            <w:r>
+              <w:rPr>
+                <w:bCs/>
+              </w:rPr>
+              <w:t xml:space="preserve"> </w:t>
+            </w:r>
+            <w:proofErr w:type="spellStart"/>
+            <w:r>
+              <w:rPr>
+                <w:bCs/>
+              </w:rPr>
+              <w:t>kế</w:t>
+            </w:r>
+            <w:proofErr w:type="spellEnd"/>
+            <w:r>
+              <w:rPr>
+                <w:bCs/>
+              </w:rPr>
+              <w:t xml:space="preserve"> </w:t>
+            </w:r>
+            <w:proofErr w:type="spellStart"/>
+            <w:r>
+              <w:rPr>
+                <w:bCs/>
+              </w:rPr>
+              <w:t>và</w:t>
+            </w:r>
+            <w:proofErr w:type="spellEnd"/>
+            <w:r>
+              <w:rPr>
+                <w:bCs/>
+              </w:rPr>
+              <w:t xml:space="preserve"> code </w:t>
+            </w:r>
+            <w:proofErr w:type="spellStart"/>
+            <w:r>
+              <w:rPr>
+                <w:bCs/>
+              </w:rPr>
+              <w:t>trang</w:t>
+            </w:r>
+            <w:proofErr w:type="spellEnd"/>
+            <w:r>
+              <w:rPr>
+                <w:bCs/>
+              </w:rPr>
+              <w:t xml:space="preserve"> </w:t>
+            </w:r>
+            <w:proofErr w:type="spellStart"/>
+            <w:r>
+              <w:rPr>
+                <w:bCs/>
+              </w:rPr>
+              <w:t>đăng</w:t>
+            </w:r>
+            <w:proofErr w:type="spellEnd"/>
+            <w:r>
+              <w:rPr>
+                <w:bCs/>
+              </w:rPr>
+              <w:t xml:space="preserve"> </w:t>
+            </w:r>
+            <w:proofErr w:type="spellStart"/>
+            <w:r>
+              <w:rPr>
+                <w:bCs/>
+              </w:rPr>
+              <w:t>nhập</w:t>
+            </w:r>
+            <w:proofErr w:type="spellEnd"/>
+            <w:r>
+              <w:rPr>
+                <w:bCs/>
+              </w:rPr>
+              <w:t xml:space="preserve"> </w:t>
+            </w:r>
+            <w:proofErr w:type="spellStart"/>
+            <w:r>
+              <w:rPr>
+                <w:bCs/>
+              </w:rPr>
+              <w:t>để</w:t>
+            </w:r>
+            <w:proofErr w:type="spellEnd"/>
+            <w:r>
+              <w:rPr>
+                <w:bCs/>
+              </w:rPr>
+              <w:t xml:space="preserve"> </w:t>
+            </w:r>
+            <w:proofErr w:type="spellStart"/>
+            <w:r>
+              <w:rPr>
+                <w:bCs/>
+              </w:rPr>
+              <w:t>vào</w:t>
+            </w:r>
+            <w:proofErr w:type="spellEnd"/>
+            <w:r>
+              <w:rPr>
+                <w:bCs/>
+              </w:rPr>
+              <w:t xml:space="preserve"> </w:t>
+            </w:r>
+            <w:proofErr w:type="spellStart"/>
+            <w:r>
+              <w:rPr>
+                <w:bCs/>
+              </w:rPr>
+              <w:t>trang</w:t>
+            </w:r>
+            <w:proofErr w:type="spellEnd"/>
+            <w:r>
+              <w:rPr>
+                <w:bCs/>
+              </w:rPr>
+              <w:t xml:space="preserve"> </w:t>
+            </w:r>
+            <w:proofErr w:type="spellStart"/>
+            <w:r>
+              <w:rPr>
+                <w:bCs/>
+              </w:rPr>
+              <w:t>quản</w:t>
+            </w:r>
+            <w:proofErr w:type="spellEnd"/>
+            <w:r>
+              <w:rPr>
+                <w:bCs/>
+              </w:rPr>
+              <w:t xml:space="preserve"> </w:t>
+            </w:r>
+            <w:proofErr w:type="spellStart"/>
+            <w:r>
+              <w:rPr>
+                <w:bCs/>
+              </w:rPr>
+              <w:t>trị</w:t>
+            </w:r>
+            <w:proofErr w:type="spellEnd"/>
+            <w:r>
+              <w:rPr>
+                <w:bCs/>
+              </w:rPr>
+              <w:t xml:space="preserve"> </w:t>
+            </w:r>
+            <w:proofErr w:type="spellStart"/>
+            <w:r>
+              <w:rPr>
+                <w:bCs/>
+              </w:rPr>
+              <w:t>của</w:t>
+            </w:r>
+            <w:proofErr w:type="spellEnd"/>
+            <w:r>
+              <w:rPr>
+                <w:bCs/>
+              </w:rPr>
+              <w:t xml:space="preserve"> Web</w:t>
+            </w:r>
+          </w:p>
+          <w:p>
+            <w:pPr>
+              <w:spacing w:after="0" w:line="360" w:lineRule="auto"/>
+            </w:pPr>
+            <w:r>
+              <w:rPr>
+                <w:bCs/>
+              </w:rPr>
+              <w:t xml:space="preserve">- </w:t>
+            </w:r>
+            <w:proofErr w:type="spellStart"/>
+            <w:r>
+              <w:rPr>
+                <w:bCs/>
+              </w:rPr>
+              <w:t>Thiết</w:t>
+            </w:r>
+            <w:proofErr w:type="spellEnd"/>
+            <w:r>
+              <w:rPr>
+                <w:bCs/>
+              </w:rPr>
+              <w:t xml:space="preserve"> </w:t>
+            </w:r>
+            <w:proofErr w:type="spellStart"/>
+            <w:r>
+              <w:rPr>
+                <w:bCs/>
+              </w:rPr>
+              <w:t>kế</w:t>
+            </w:r>
+            <w:proofErr w:type="spellEnd"/>
+            <w:r>
+              <w:rPr>
+                <w:bCs/>
+              </w:rPr>
+              <w:t xml:space="preserve"> </w:t>
+            </w:r>
+            <w:proofErr w:type="spellStart"/>
+            <w:r>
+              <w:rPr>
+                <w:bCs/>
+              </w:rPr>
+              <w:t>và</w:t>
+            </w:r>
+            <w:proofErr w:type="spellEnd"/>
+            <w:r>
+              <w:rPr>
+                <w:bCs/>
+              </w:rPr>
+              <w:t xml:space="preserve"> code </w:t>
+            </w:r>
+            <w:proofErr w:type="spellStart"/>
+            <w:r>
+              <w:rPr>
+                <w:bCs/>
+              </w:rPr>
+              <w:t>giao</w:t>
+            </w:r>
+            <w:proofErr w:type="spellEnd"/>
+            <w:r>
+              <w:rPr>
+                <w:bCs/>
+              </w:rPr>
+              <w:t xml:space="preserve"> </w:t>
+            </w:r>
+            <w:proofErr w:type="spellStart"/>
+            <w:r>
+              <w:rPr>
+                <w:bCs/>
+              </w:rPr>
+              <w:t>diện</w:t>
+            </w:r>
+            <w:proofErr w:type="spellEnd"/>
+            <w:r>
+              <w:rPr>
+                <w:bCs/>
+              </w:rPr>
+              <w:t xml:space="preserve"> </w:t>
+            </w:r>
+            <w:proofErr w:type="spellStart"/>
+            <w:r>
+              <w:rPr>
+                <w:bCs/>
+              </w:rPr>
+              <w:t>hiển</w:t>
+            </w:r>
+            <w:proofErr w:type="spellEnd"/>
+            <w:r>
+              <w:rPr>
+                <w:bCs/>
+              </w:rPr>
+              <w:t xml:space="preserve"> </w:t>
+            </w:r>
+            <w:proofErr w:type="spellStart"/>
+            <w:r>
+              <w:rPr>
+                <w:bCs/>
+              </w:rPr>
+              <w:t>thị</w:t>
+            </w:r>
+            <w:proofErr w:type="spellEnd"/>
+            <w:r>
+              <w:rPr>
+                <w:bCs/>
+              </w:rPr>
+              <w:t xml:space="preserve"> </w:t>
+            </w:r>
+            <w:proofErr w:type="spellStart"/>
+            <w:r>
+              <w:rPr>
+                <w:bCs/>
+              </w:rPr>
+              <w:t>đối</w:t>
+            </w:r>
+            <w:proofErr w:type="spellEnd"/>
+            <w:r>
+              <w:rPr>
+                <w:bCs/>
+              </w:rPr>
+              <w:t xml:space="preserve"> </w:t>
+            </w:r>
+            <w:proofErr w:type="spellStart"/>
+            <w:r>
+              <w:rPr>
+                <w:bCs/>
+              </w:rPr>
+              <w:t>với</w:t>
+            </w:r>
+            <w:proofErr w:type="spellEnd"/>
+            <w:r>
+              <w:rPr>
+                <w:bCs/>
+              </w:rPr>
+              <w:t xml:space="preserve"> </w:t>
+            </w:r>
+            <w:proofErr w:type="spellStart"/>
+            <w:r>
+              <w:rPr>
+                <w:bCs/>
+              </w:rPr>
+              <w:t>trang</w:t>
+            </w:r>
+            <w:proofErr w:type="spellEnd"/>
+            <w:r>
+              <w:rPr>
+                <w:bCs/>
+              </w:rPr>
+              <w:t xml:space="preserve"> CV </w:t>
+            </w:r>
+            <w:proofErr w:type="spellStart"/>
+            <w:r>
+              <w:rPr>
+                <w:bCs/>
+              </w:rPr>
+              <w:t>của</w:t>
+            </w:r>
+            <w:proofErr w:type="spellEnd"/>
+            <w:r>
+              <w:rPr>
+                <w:bCs/>
+              </w:rPr>
+              <w:t xml:space="preserve"> </w:t>
+            </w:r>
+            <w:proofErr w:type="spellStart"/>
+            <w:r>
+              <w:rPr>
+                <w:bCs/>
+              </w:rPr>
+              <w:t>bản</w:t>
+            </w:r>
+            <w:proofErr w:type="spellEnd"/>
+            <w:r>
+              <w:rPr>
+                <w:bCs/>
+              </w:rPr>
+              <w:t xml:space="preserve"> </w:t>
+            </w:r>
+            <w:proofErr w:type="spellStart"/>
+            <w:r>
+              <w:rPr>
+                <w:bCs/>
+              </w:rPr>
+              <w:t>thân</w:t>
+            </w:r>
+            <w:proofErr w:type="spellEnd"/>
+          </w:p>
+        </w:tc>
+      </w:tr>
+      <w:tr>
+        <w:tc>
+          <w:tcPr>
+            <w:tcW w:w="5000" w:type="pct"/>
+            <w:gridSpan w:val="3"/>
+            <w:shd w:val="clear" w:color="auto" w:fill="BFBFBF" w:themeFill="background1" w:themeFillShade="BF"/>
+          </w:tcPr>
+          <w:p>
+            <w:pPr>
+              <w:spacing w:after="0" w:line="360" w:lineRule="auto"/>
+              <w:rPr>
+                <w:b/>
+                <w:bCs/>
+              </w:rPr>
+            </w:pPr>
+            <w:proofErr w:type="spellStart"/>
+            <w:r>
+              <w:rPr>
+                <w:b/>
+                <w:bCs/>
+              </w:rPr>
+              <w:t>Mô</w:t>
+            </w:r>
+            <w:proofErr w:type="spellEnd"/>
+            <w:r>
+              <w:rPr>
+                <w:b/>
+                <w:bCs/>
+              </w:rPr>
+              <w:t xml:space="preserve"> </w:t>
+            </w:r>
+            <w:proofErr w:type="spellStart"/>
+            <w:r>
+              <w:rPr>
+                <w:b/>
+                <w:bCs/>
+              </w:rPr>
+              <w:t>tả</w:t>
+            </w:r>
+            <w:proofErr w:type="spellEnd"/>
+            <w:r>
+              <w:rPr>
+                <w:b/>
+                <w:bCs/>
+              </w:rPr>
+              <w:t xml:space="preserve"> </w:t>
+            </w:r>
+            <w:proofErr w:type="spellStart"/>
+            <w:r>
+              <w:rPr>
+                <w:b/>
+                <w:bCs/>
+              </w:rPr>
+              <w:t>nhật</w:t>
+            </w:r>
+            <w:proofErr w:type="spellEnd"/>
+            <w:r>
+              <w:rPr>
+                <w:b/>
+                <w:bCs/>
+              </w:rPr>
+              <w:t xml:space="preserve"> </w:t>
+            </w:r>
+            <w:proofErr w:type="spellStart"/>
+            <w:r>
+              <w:rPr>
+                <w:b/>
+                <w:bCs/>
+              </w:rPr>
+              <w:t>kí</w:t>
+            </w:r>
+            <w:proofErr w:type="spellEnd"/>
+            <w:r>
+              <w:rPr>
+                <w:b/>
+                <w:bCs/>
+              </w:rPr>
+              <w:t xml:space="preserve"> commit </w:t>
+            </w:r>
+            <w:proofErr w:type="spellStart"/>
+            <w:r>
+              <w:rPr>
+                <w:b/>
+                <w:bCs/>
+              </w:rPr>
+              <w:t>Github</w:t>
+            </w:r>
+            <w:proofErr w:type="spellEnd"/>
+          </w:p>
+        </w:tc>
+      </w:tr>
+      <w:tr>
+        <w:tc>
+          <w:tcPr>
+            <w:tcW w:w="1667" w:type="pct"/>
+            <w:shd w:val="clear" w:color="auto" w:fill="BFBFBF" w:themeFill="background1" w:themeFillShade="BF"/>
+          </w:tcPr>
+          <w:p>
+            <w:pPr>
+              <w:spacing w:after="0" w:line="360" w:lineRule="auto"/>
+            </w:pPr>
+            <w:r>
+              <w:t>2051063715</w:t>
+            </w:r>
+            <w:r>
+              <w:t>_</w:t>
+            </w:r>
+            <w:r>
+              <w:t>Đào Tuấn Anh</w:t>
+            </w:r>
+          </w:p>
+        </w:tc>
+        <w:tc>
+          <w:tcPr>
+            <w:tcW w:w="1667" w:type="pct"/>
+            <w:shd w:val="clear" w:color="auto" w:fill="BFBFBF" w:themeFill="background1" w:themeFillShade="BF"/>
+          </w:tcPr>
+          <w:p>
+            <w:pPr>
+              <w:spacing w:after="0" w:line="360" w:lineRule="auto"/>
+            </w:pPr>
+            <w:r>
+              <w:t xml:space="preserve">2051063560_Hà </w:t>
+            </w:r>
+            <w:proofErr w:type="spellStart"/>
+            <w:r>
+              <w:t>Thanh</w:t>
+            </w:r>
+            <w:proofErr w:type="spellEnd"/>
+            <w:r>
+              <w:t xml:space="preserve"> </w:t>
+            </w:r>
+            <w:proofErr w:type="spellStart"/>
+            <w:r>
+              <w:t>Huyền</w:t>
+            </w:r>
+            <w:proofErr w:type="spellEnd"/>
           </w:p>
         </w:tc>
         <w:tc>
@@ -2932,35 +3533,47 @@
               <w:spacing w:after="0" w:line="360" w:lineRule="auto"/>
             </w:pPr>
             <w:r>
-              <w:t xml:space="preserve">- </w:t>
-            </w:r>
-            <w:proofErr w:type="spellStart"/>
-            <w:r>
-              <w:t>Mả</w:t>
-            </w:r>
-            <w:proofErr w:type="spellEnd"/>
-            <w:r>
-              <w:rPr>
-                <w:lang w:val="vi-VN"/>
-              </w:rPr>
-              <w:t xml:space="preserve"> tả nhật kí Commit trên </w:t>
-            </w:r>
-            <w:r>
-              <w:rPr>
-                <w:lang w:val="vi-VN"/>
-              </w:rPr>
-              <w:t xml:space="preserve">Github </w:t>
-            </w:r>
+              <w:t>+</w:t>
+            </w:r>
+            <w:r>
+              <w:t xml:space="preserve"> 10/3: </w:t>
+            </w:r>
+            <w:proofErr w:type="spellStart"/>
+            <w:r>
+              <w:t>Tạo</w:t>
+            </w:r>
+            <w:proofErr w:type="spellEnd"/>
+            <w:r>
+              <w:t xml:space="preserve"> </w:t>
+            </w:r>
+            <w:proofErr w:type="spellStart"/>
+            <w:r>
+              <w:t>các</w:t>
+            </w:r>
+            <w:proofErr w:type="spellEnd"/>
+            <w:r>
+              <w:t xml:space="preserve"> file </w:t>
+            </w:r>
+            <w:proofErr w:type="spellStart"/>
+            <w:r>
+              <w:t>dự</w:t>
+            </w:r>
+            <w:proofErr w:type="spellEnd"/>
+            <w:r>
+              <w:t xml:space="preserve"> </w:t>
+            </w:r>
+            <w:proofErr w:type="spellStart"/>
+            <w:r>
+              <w:t>án</w:t>
+            </w:r>
+            <w:proofErr w:type="spellEnd"/>
           </w:p>
           <w:p>
             <w:pPr>
               <w:spacing w:after="0" w:line="360" w:lineRule="auto"/>
             </w:pPr>
             <w:r>
-              <w:t>+</w:t>
-            </w:r>
-            <w:r>
-              <w:t xml:space="preserve"> 10/3: </w:t>
+              <w:t xml:space="preserve">+ 24/3: </w:t>
             </w:r>
             <w:proofErr w:type="spellStart"/>
             <w:r>
@@ -2980,15 +3593,63 @@
             </w:r>
             <w:proofErr w:type="spellStart"/>
             <w:r>
-              <w:t>dự</w:t>
-            </w:r>
-            <w:proofErr w:type="spellEnd"/>
-            <w:r>
-              <w:t xml:space="preserve"> </w:t>
-            </w:r>
-            <w:proofErr w:type="spellStart"/>
-            <w:r>
-              <w:t>án</w:t>
+              <w:t>trang</w:t>
+            </w:r>
+            <w:proofErr w:type="spellEnd"/>
+            <w:r>
+              <w:t xml:space="preserve"> </w:t>
+            </w:r>
+            <w:proofErr w:type="spellStart"/>
+            <w:r>
+              <w:t>quản</w:t>
+            </w:r>
+            <w:proofErr w:type="spellEnd"/>
+            <w:r>
+              <w:t xml:space="preserve"> </w:t>
+            </w:r>
+            <w:proofErr w:type="spellStart"/>
+            <w:r>
+              <w:t>trị</w:t>
+            </w:r>
+            <w:proofErr w:type="spellEnd"/>
+            <w:r>
+              <w:t xml:space="preserve">, </w:t>
+            </w:r>
+            <w:proofErr w:type="spellStart"/>
+            <w:r>
+              <w:t>trang</w:t>
+            </w:r>
+            <w:proofErr w:type="spellEnd"/>
+            <w:r>
+              <w:t xml:space="preserve"> </w:t>
+            </w:r>
+            <w:proofErr w:type="spellStart"/>
+            <w:r>
+              <w:t>đăng</w:t>
+            </w:r>
+            <w:proofErr w:type="spellEnd"/>
+            <w:r>
+              <w:t xml:space="preserve"> </w:t>
+            </w:r>
+            <w:proofErr w:type="spellStart"/>
+            <w:r>
+              <w:t>nhập</w:t>
+            </w:r>
+            <w:proofErr w:type="spellEnd"/>
+            <w:r>
+              <w:t xml:space="preserve">, </w:t>
+            </w:r>
+            <w:proofErr w:type="spellStart"/>
+            <w:r>
+              <w:t>trang</w:t>
+            </w:r>
+            <w:proofErr w:type="spellEnd"/>
+            <w:r>
+              <w:t xml:space="preserve"> </w:t>
+            </w:r>
+            <w:proofErr w:type="spellStart"/>
+            <w:r>
+              <w:t>chủ</w:t>
             </w:r>
             <w:proofErr w:type="spellEnd"/>
           </w:p>
@@ -2997,23 +3658,24 @@
               <w:spacing w:after="0" w:line="360" w:lineRule="auto"/>
             </w:pPr>
             <w:r>
-              <w:t xml:space="preserve">+ 24/3: </w:t>
-            </w:r>
-            <w:proofErr w:type="spellStart"/>
-            <w:r>
-              <w:t>Tạo</w:t>
-            </w:r>
-            <w:proofErr w:type="spellEnd"/>
-            <w:r>
-              <w:t xml:space="preserve"> </w:t>
-            </w:r>
-            <w:proofErr w:type="spellStart"/>
-            <w:r>
-              <w:t>các</w:t>
-            </w:r>
-            <w:proofErr w:type="spellEnd"/>
-            <w:r>
-              <w:t xml:space="preserve"> file </w:t>
+              <w:lastRenderedPageBreak/>
+              <w:t xml:space="preserve">+24/3: </w:t>
+            </w:r>
+            <w:proofErr w:type="spellStart"/>
+            <w:r>
+              <w:t>Chỉnh</w:t>
+            </w:r>
+            <w:proofErr w:type="spellEnd"/>
+            <w:r>
+              <w:t xml:space="preserve"> </w:t>
+            </w:r>
+            <w:proofErr w:type="spellStart"/>
+            <w:r>
+              <w:t>màu</w:t>
+            </w:r>
+            <w:proofErr w:type="spellEnd"/>
+            <w:r>
+              <w:t xml:space="preserve"> </w:t>
             </w:r>
             <w:proofErr w:type="spellStart"/>
             <w:r>
@@ -3034,46 +3696,6 @@
             <w:proofErr w:type="spellStart"/>
             <w:r>
               <w:t>trị</w:t>
-            </w:r>
-            <w:proofErr w:type="spellEnd"/>
-            <w:r>
-              <w:t xml:space="preserve">, </w:t>
-            </w:r>
-            <w:proofErr w:type="spellStart"/>
-            <w:r>
-              <w:t>trang</w:t>
-            </w:r>
-            <w:proofErr w:type="spellEnd"/>
-            <w:r>
-              <w:t xml:space="preserve"> </w:t>
-            </w:r>
-            <w:proofErr w:type="spellStart"/>
-            <w:r>
-              <w:t>đăng</w:t>
-            </w:r>
-            <w:proofErr w:type="spellEnd"/>
-            <w:r>
-              <w:t xml:space="preserve"> </w:t>
-            </w:r>
-            <w:proofErr w:type="spellStart"/>
-            <w:r>
-              <w:t>nhập</w:t>
-            </w:r>
-            <w:proofErr w:type="spellEnd"/>
-            <w:r>
-              <w:t xml:space="preserve">, </w:t>
-            </w:r>
-            <w:proofErr w:type="spellStart"/>
-            <w:r>
-              <w:t>trang</w:t>
-            </w:r>
-            <w:proofErr w:type="spellEnd"/>
-            <w:r>
-              <w:t xml:space="preserve"> </w:t>
-            </w:r>
-            <w:proofErr w:type="spellStart"/>
-            <w:r>
-              <w:t>chủ</w:t>
             </w:r>
             <w:proofErr w:type="spellEnd"/>
           </w:p>
@@ -3082,23 +3704,7 @@
               <w:spacing w:after="0" w:line="360" w:lineRule="auto"/>
             </w:pPr>
             <w:r>
-              <w:t xml:space="preserve">+24/3: </w:t>
-            </w:r>
-            <w:proofErr w:type="spellStart"/>
-            <w:r>
-              <w:t>Chỉnh</w:t>
-            </w:r>
-            <w:proofErr w:type="spellEnd"/>
-            <w:r>
-              <w:t xml:space="preserve"> </w:t>
-            </w:r>
-            <w:proofErr w:type="spellStart"/>
-            <w:r>
-              <w:t>màu</w:t>
-            </w:r>
-            <w:proofErr w:type="spellEnd"/>
-            <w:r>
-              <w:t xml:space="preserve"> </w:t>
+              <w:t xml:space="preserve">+ 25/3: Code </w:t>
             </w:r>
             <w:proofErr w:type="spellStart"/>
             <w:r>
@@ -3110,24 +3716,67 @@
             </w:r>
             <w:proofErr w:type="spellStart"/>
             <w:r>
-              <w:t>quản</w:t>
-            </w:r>
-            <w:proofErr w:type="spellEnd"/>
-            <w:r>
-              <w:t xml:space="preserve"> </w:t>
-            </w:r>
-            <w:proofErr w:type="spellStart"/>
-            <w:r>
-              <w:t>trị</w:t>
-            </w:r>
-            <w:proofErr w:type="spellEnd"/>
+              <w:t>cá</w:t>
+            </w:r>
+            <w:proofErr w:type="spellEnd"/>
+            <w:r>
+              <w:t xml:space="preserve"> </w:t>
+            </w:r>
+            <w:proofErr w:type="spellStart"/>
+            <w:r>
+              <w:t>nhân</w:t>
+            </w:r>
+            <w:proofErr w:type="spellEnd"/>
+            <w:r>
+              <w:t xml:space="preserve">, </w:t>
+            </w:r>
+            <w:proofErr w:type="spellStart"/>
+            <w:r>
+              <w:t>chỉnh</w:t>
+            </w:r>
+            <w:proofErr w:type="spellEnd"/>
+            <w:r>
+              <w:t xml:space="preserve"> </w:t>
+            </w:r>
+            <w:proofErr w:type="spellStart"/>
+            <w:r>
+              <w:t>sửa</w:t>
+            </w:r>
+            <w:proofErr w:type="spellEnd"/>
+            <w:r>
+              <w:t xml:space="preserve"> logo, code </w:t>
+            </w:r>
+            <w:proofErr w:type="spellStart"/>
+            <w:r>
+              <w:t>phần</w:t>
+            </w:r>
+            <w:proofErr w:type="spellEnd"/>
+            <w:r>
+              <w:t xml:space="preserve"> header, description.</w:t>
+            </w:r>
           </w:p>
           <w:p>
             <w:pPr>
               <w:spacing w:after="0" w:line="360" w:lineRule="auto"/>
             </w:pPr>
             <w:r>
-              <w:t xml:space="preserve">+ 25/3: Code </w:t>
+              <w:t xml:space="preserve">+ 27/3: Code </w:t>
+            </w:r>
+            <w:proofErr w:type="spellStart"/>
+            <w:r>
+              <w:t>giao</w:t>
+            </w:r>
+            <w:proofErr w:type="spellEnd"/>
+            <w:r>
+              <w:t xml:space="preserve"> </w:t>
+            </w:r>
+            <w:proofErr w:type="spellStart"/>
+            <w:r>
+              <w:t>diện</w:t>
+            </w:r>
+            <w:proofErr w:type="spellEnd"/>
+            <w:r>
+              <w:t xml:space="preserve"> </w:t>
             </w:r>
             <w:proofErr w:type="spellStart"/>
             <w:r>
@@ -3139,96 +3788,23 @@
             </w:r>
             <w:proofErr w:type="spellStart"/>
             <w:r>
-              <w:t>cá</w:t>
-            </w:r>
-            <w:proofErr w:type="spellEnd"/>
-            <w:r>
-              <w:t xml:space="preserve"> </w:t>
-            </w:r>
-            <w:proofErr w:type="spellStart"/>
-            <w:r>
-              <w:t>nhân</w:t>
-            </w:r>
-            <w:proofErr w:type="spellEnd"/>
-            <w:r>
-              <w:t xml:space="preserve">, </w:t>
-            </w:r>
-            <w:proofErr w:type="spellStart"/>
-            <w:r>
-              <w:t>chỉnh</w:t>
-            </w:r>
-            <w:proofErr w:type="spellEnd"/>
-            <w:r>
-              <w:t xml:space="preserve"> </w:t>
-            </w:r>
-            <w:proofErr w:type="spellStart"/>
-            <w:r>
-              <w:t>sửa</w:t>
-            </w:r>
-            <w:proofErr w:type="spellEnd"/>
-            <w:r>
-              <w:t xml:space="preserve"> logo, code </w:t>
-            </w:r>
-            <w:proofErr w:type="spellStart"/>
-            <w:r>
-              <w:t>phần</w:t>
-            </w:r>
-            <w:proofErr w:type="spellEnd"/>
-            <w:r>
-              <w:t xml:space="preserve"> header, description.</w:t>
-            </w:r>
+              <w:t>quản</w:t>
+            </w:r>
+            <w:proofErr w:type="spellEnd"/>
+            <w:r>
+              <w:t xml:space="preserve"> </w:t>
+            </w:r>
+            <w:proofErr w:type="spellStart"/>
+            <w:r>
+              <w:t>trị</w:t>
+            </w:r>
+            <w:proofErr w:type="spellEnd"/>
           </w:p>
           <w:p>
             <w:pPr>
               <w:spacing w:after="0" w:line="360" w:lineRule="auto"/>
             </w:pPr>
             <w:r>
-              <w:t xml:space="preserve">+ 27/3: Code </w:t>
-            </w:r>
-            <w:proofErr w:type="spellStart"/>
-            <w:r>
-              <w:t>giao</w:t>
-            </w:r>
-            <w:proofErr w:type="spellEnd"/>
-            <w:r>
-              <w:t xml:space="preserve"> </w:t>
-            </w:r>
-            <w:proofErr w:type="spellStart"/>
-            <w:r>
-              <w:t>diện</w:t>
-            </w:r>
-            <w:proofErr w:type="spellEnd"/>
-            <w:r>
-              <w:t xml:space="preserve"> </w:t>
-            </w:r>
-            <w:proofErr w:type="spellStart"/>
-            <w:r>
-              <w:t>trang</w:t>
-            </w:r>
-            <w:proofErr w:type="spellEnd"/>
-            <w:r>
-              <w:t xml:space="preserve"> </w:t>
-            </w:r>
-            <w:proofErr w:type="spellStart"/>
-            <w:r>
-              <w:t>quản</w:t>
-            </w:r>
-            <w:proofErr w:type="spellEnd"/>
-            <w:r>
-              <w:t xml:space="preserve"> </w:t>
-            </w:r>
-            <w:proofErr w:type="spellStart"/>
-            <w:r>
-              <w:t>trị</w:t>
-            </w:r>
-            <w:proofErr w:type="spellEnd"/>
-          </w:p>
-          <w:p>
-            <w:pPr>
-              <w:spacing w:after="0" w:line="360" w:lineRule="auto"/>
-            </w:pPr>
-            <w:r>
-              <w:lastRenderedPageBreak/>
               <w:t xml:space="preserve">+ 30/3: Code </w:t>
             </w:r>
             <w:proofErr w:type="spellStart"/>
@@ -3474,393 +4050,9 @@
           </w:tcPr>
           <w:p>
             <w:pPr>
-              <w:pStyle w:val="ListParagraph"/>
-              <w:numPr>
-                <w:ilvl w:val="0"/>
-                <w:numId w:val="1"/>
-              </w:numPr>
-              <w:spacing w:after="0" w:line="360" w:lineRule="auto"/>
-            </w:pPr>
-            <w:proofErr w:type="spellStart"/>
-            <w:r>
-              <w:lastRenderedPageBreak/>
-              <w:t>Mả</w:t>
-            </w:r>
-            <w:proofErr w:type="spellEnd"/>
-            <w:r>
-              <w:rPr>
-                <w:lang w:val="vi-VN"/>
-              </w:rPr>
-              <w:t xml:space="preserve"> tả nhật kí Commit trên Github</w:t>
-            </w:r>
-          </w:p>
-          <w:p>
-            <w:pPr>
-              <w:spacing w:after="0" w:line="360" w:lineRule="auto"/>
-              <w:ind w:left="360"/>
-              <w:rPr>
-                <w:color w:val="001A33"/>
-                <w:shd w:val="clear" w:color="auto" w:fill="FFFFFF"/>
-              </w:rPr>
-            </w:pPr>
-            <w:r>
-              <w:rPr>
-                <w:lang w:val="vi-VN"/>
-              </w:rPr>
-              <w:t xml:space="preserve"> </w:t>
-            </w:r>
-            <w:r>
-              <w:rPr>
-                <w:color w:val="001A33"/>
-                <w:shd w:val="clear" w:color="auto" w:fill="FFFFFF"/>
-              </w:rPr>
-              <w:t xml:space="preserve">+ 24/3: Code CV </w:t>
-            </w:r>
-            <w:proofErr w:type="spellStart"/>
-            <w:r>
-              <w:rPr>
-                <w:color w:val="001A33"/>
-                <w:shd w:val="clear" w:color="auto" w:fill="FFFFFF"/>
-              </w:rPr>
-              <w:t>cá</w:t>
-            </w:r>
-            <w:proofErr w:type="spellEnd"/>
-            <w:r>
-              <w:rPr>
-                <w:color w:val="001A33"/>
-                <w:shd w:val="clear" w:color="auto" w:fill="FFFFFF"/>
-              </w:rPr>
-              <w:t xml:space="preserve"> </w:t>
-            </w:r>
-            <w:proofErr w:type="spellStart"/>
-            <w:r>
-              <w:rPr>
-                <w:color w:val="001A33"/>
-                <w:shd w:val="clear" w:color="auto" w:fill="FFFFFF"/>
-              </w:rPr>
-              <w:t>nhân</w:t>
-            </w:r>
-            <w:proofErr w:type="spellEnd"/>
-            <w:r>
-              <w:rPr>
-                <w:color w:val="001A33"/>
-                <w:shd w:val="clear" w:color="auto" w:fill="FFFFFF"/>
-              </w:rPr>
-              <w:t xml:space="preserve"> (</w:t>
-            </w:r>
-            <w:proofErr w:type="spellStart"/>
-            <w:r>
-              <w:rPr>
-                <w:color w:val="001A33"/>
-                <w:shd w:val="clear" w:color="auto" w:fill="FFFFFF"/>
-              </w:rPr>
-              <w:t>phần</w:t>
-            </w:r>
-            <w:proofErr w:type="spellEnd"/>
-            <w:r>
-              <w:rPr>
-                <w:color w:val="001A33"/>
-                <w:shd w:val="clear" w:color="auto" w:fill="FFFFFF"/>
-              </w:rPr>
-              <w:t xml:space="preserve"> </w:t>
-            </w:r>
-            <w:proofErr w:type="gramStart"/>
-            <w:r>
-              <w:rPr>
-                <w:color w:val="001A33"/>
-                <w:shd w:val="clear" w:color="auto" w:fill="FFFFFF"/>
-              </w:rPr>
-              <w:t>Header ,</w:t>
-            </w:r>
-            <w:proofErr w:type="gramEnd"/>
-            <w:r>
-              <w:rPr>
-                <w:color w:val="001A33"/>
-                <w:shd w:val="clear" w:color="auto" w:fill="FFFFFF"/>
-              </w:rPr>
-              <w:t xml:space="preserve"> Home) </w:t>
-            </w:r>
-          </w:p>
-          <w:p>
-            <w:pPr>
-              <w:spacing w:after="0" w:line="360" w:lineRule="auto"/>
-              <w:ind w:left="360"/>
-              <w:rPr>
-                <w:color w:val="001A33"/>
-                <w:shd w:val="clear" w:color="auto" w:fill="FFFFFF"/>
-              </w:rPr>
-            </w:pPr>
-            <w:r>
-              <w:rPr>
-                <w:color w:val="001A33"/>
-                <w:shd w:val="clear" w:color="auto" w:fill="FFFFFF"/>
-              </w:rPr>
-              <w:t xml:space="preserve">+ 25/3: Code </w:t>
-            </w:r>
-            <w:proofErr w:type="spellStart"/>
-            <w:r>
-              <w:rPr>
-                <w:color w:val="001A33"/>
-                <w:shd w:val="clear" w:color="auto" w:fill="FFFFFF"/>
-              </w:rPr>
-              <w:t>trang</w:t>
-            </w:r>
-            <w:proofErr w:type="spellEnd"/>
-            <w:r>
-              <w:rPr>
-                <w:color w:val="001A33"/>
-                <w:shd w:val="clear" w:color="auto" w:fill="FFFFFF"/>
-              </w:rPr>
-              <w:t xml:space="preserve"> </w:t>
-            </w:r>
-            <w:proofErr w:type="spellStart"/>
-            <w:r>
-              <w:rPr>
-                <w:color w:val="001A33"/>
-                <w:shd w:val="clear" w:color="auto" w:fill="FFFFFF"/>
-              </w:rPr>
-              <w:t>chủ</w:t>
-            </w:r>
-            <w:proofErr w:type="spellEnd"/>
-            <w:r>
-              <w:rPr>
-                <w:color w:val="001A33"/>
-                <w:shd w:val="clear" w:color="auto" w:fill="FFFFFF"/>
-              </w:rPr>
-              <w:t xml:space="preserve"> </w:t>
-            </w:r>
-          </w:p>
-          <w:p>
-            <w:pPr>
-              <w:spacing w:after="0" w:line="360" w:lineRule="auto"/>
-              <w:ind w:left="360"/>
-              <w:rPr>
-                <w:color w:val="001A33"/>
-                <w:shd w:val="clear" w:color="auto" w:fill="FFFFFF"/>
-              </w:rPr>
-            </w:pPr>
-            <w:r>
-              <w:rPr>
-                <w:color w:val="001A33"/>
-                <w:shd w:val="clear" w:color="auto" w:fill="FFFFFF"/>
-              </w:rPr>
-              <w:t>+ 27/</w:t>
-            </w:r>
-            <w:proofErr w:type="gramStart"/>
-            <w:r>
-              <w:rPr>
-                <w:color w:val="001A33"/>
-                <w:shd w:val="clear" w:color="auto" w:fill="FFFFFF"/>
-              </w:rPr>
-              <w:t>3 :</w:t>
-            </w:r>
-            <w:proofErr w:type="gramEnd"/>
-            <w:r>
-              <w:rPr>
-                <w:color w:val="001A33"/>
-                <w:shd w:val="clear" w:color="auto" w:fill="FFFFFF"/>
-              </w:rPr>
-              <w:t xml:space="preserve"> Code </w:t>
-            </w:r>
-            <w:proofErr w:type="spellStart"/>
-            <w:r>
-              <w:rPr>
-                <w:color w:val="001A33"/>
-                <w:shd w:val="clear" w:color="auto" w:fill="FFFFFF"/>
-              </w:rPr>
-              <w:t>phần</w:t>
-            </w:r>
-            <w:proofErr w:type="spellEnd"/>
-            <w:r>
-              <w:rPr>
-                <w:color w:val="001A33"/>
-                <w:shd w:val="clear" w:color="auto" w:fill="FFFFFF"/>
-              </w:rPr>
-              <w:t xml:space="preserve"> Resume </w:t>
-            </w:r>
-          </w:p>
-          <w:p>
-            <w:pPr>
-              <w:spacing w:after="0" w:line="360" w:lineRule="auto"/>
-              <w:ind w:left="360"/>
-              <w:rPr>
-                <w:color w:val="001A33"/>
-                <w:shd w:val="clear" w:color="auto" w:fill="FFFFFF"/>
-              </w:rPr>
-            </w:pPr>
-            <w:r>
-              <w:rPr>
-                <w:color w:val="001A33"/>
-                <w:shd w:val="clear" w:color="auto" w:fill="FFFFFF"/>
-              </w:rPr>
-              <w:t>+ 28/</w:t>
-            </w:r>
-            <w:proofErr w:type="gramStart"/>
-            <w:r>
-              <w:rPr>
-                <w:color w:val="001A33"/>
-                <w:shd w:val="clear" w:color="auto" w:fill="FFFFFF"/>
-              </w:rPr>
-              <w:t>3 :</w:t>
-            </w:r>
-            <w:proofErr w:type="gramEnd"/>
-            <w:r>
-              <w:rPr>
-                <w:color w:val="001A33"/>
-                <w:shd w:val="clear" w:color="auto" w:fill="FFFFFF"/>
-              </w:rPr>
-              <w:t xml:space="preserve"> Code </w:t>
-            </w:r>
-            <w:proofErr w:type="spellStart"/>
-            <w:r>
-              <w:rPr>
-                <w:color w:val="001A33"/>
-                <w:shd w:val="clear" w:color="auto" w:fill="FFFFFF"/>
-              </w:rPr>
-              <w:t>xong</w:t>
-            </w:r>
-            <w:proofErr w:type="spellEnd"/>
-            <w:r>
-              <w:rPr>
-                <w:color w:val="001A33"/>
-                <w:shd w:val="clear" w:color="auto" w:fill="FFFFFF"/>
-              </w:rPr>
-              <w:t xml:space="preserve"> </w:t>
-            </w:r>
-            <w:proofErr w:type="spellStart"/>
-            <w:r>
-              <w:rPr>
-                <w:color w:val="001A33"/>
-                <w:shd w:val="clear" w:color="auto" w:fill="FFFFFF"/>
-              </w:rPr>
-              <w:t>phần</w:t>
-            </w:r>
-            <w:proofErr w:type="spellEnd"/>
-            <w:r>
-              <w:rPr>
-                <w:color w:val="001A33"/>
-                <w:shd w:val="clear" w:color="auto" w:fill="FFFFFF"/>
-              </w:rPr>
-              <w:t xml:space="preserve"> Resume </w:t>
-            </w:r>
-          </w:p>
-          <w:p>
-            <w:pPr>
               <w:spacing w:after="0" w:line="360" w:lineRule="auto"/>
               <w:ind w:left="360"/>
             </w:pPr>
-            <w:r>
-              <w:rPr>
-                <w:color w:val="001A33"/>
-                <w:shd w:val="clear" w:color="auto" w:fill="FFFFFF"/>
-              </w:rPr>
-              <w:t xml:space="preserve">+ 31/3: </w:t>
-            </w:r>
-            <w:proofErr w:type="spellStart"/>
-            <w:r>
-              <w:rPr>
-                <w:color w:val="001A33"/>
-                <w:shd w:val="clear" w:color="auto" w:fill="FFFFFF"/>
-              </w:rPr>
-              <w:t>Hoàn</w:t>
-            </w:r>
-            <w:proofErr w:type="spellEnd"/>
-            <w:r>
-              <w:rPr>
-                <w:color w:val="001A33"/>
-                <w:shd w:val="clear" w:color="auto" w:fill="FFFFFF"/>
-              </w:rPr>
-              <w:t xml:space="preserve"> </w:t>
-            </w:r>
-            <w:proofErr w:type="spellStart"/>
-            <w:r>
-              <w:rPr>
-                <w:color w:val="001A33"/>
-                <w:shd w:val="clear" w:color="auto" w:fill="FFFFFF"/>
-              </w:rPr>
-              <w:t>thành</w:t>
-            </w:r>
-            <w:proofErr w:type="spellEnd"/>
-            <w:r>
-              <w:rPr>
-                <w:color w:val="001A33"/>
-                <w:shd w:val="clear" w:color="auto" w:fill="FFFFFF"/>
-              </w:rPr>
-              <w:t xml:space="preserve"> </w:t>
-            </w:r>
-            <w:proofErr w:type="spellStart"/>
-            <w:r>
-              <w:rPr>
-                <w:color w:val="001A33"/>
-                <w:shd w:val="clear" w:color="auto" w:fill="FFFFFF"/>
-              </w:rPr>
-              <w:t>phần</w:t>
-            </w:r>
-            <w:proofErr w:type="spellEnd"/>
-            <w:r>
-              <w:rPr>
-                <w:color w:val="001A33"/>
-                <w:shd w:val="clear" w:color="auto" w:fill="FFFFFF"/>
-              </w:rPr>
-              <w:t xml:space="preserve"> Resume , Pricing </w:t>
-            </w:r>
-            <w:proofErr w:type="spellStart"/>
-            <w:r>
-              <w:rPr>
-                <w:color w:val="001A33"/>
-                <w:shd w:val="clear" w:color="auto" w:fill="FFFFFF"/>
-              </w:rPr>
-              <w:t>và</w:t>
-            </w:r>
-            <w:proofErr w:type="spellEnd"/>
-            <w:r>
-              <w:rPr>
-                <w:color w:val="001A33"/>
-                <w:shd w:val="clear" w:color="auto" w:fill="FFFFFF"/>
-              </w:rPr>
-              <w:t xml:space="preserve"> fix </w:t>
-            </w:r>
-            <w:proofErr w:type="spellStart"/>
-            <w:r>
-              <w:rPr>
-                <w:color w:val="001A33"/>
-                <w:shd w:val="clear" w:color="auto" w:fill="FFFFFF"/>
-              </w:rPr>
-              <w:t>một</w:t>
-            </w:r>
-            <w:proofErr w:type="spellEnd"/>
-            <w:r>
-              <w:rPr>
-                <w:color w:val="001A33"/>
-                <w:shd w:val="clear" w:color="auto" w:fill="FFFFFF"/>
-              </w:rPr>
-              <w:t xml:space="preserve"> </w:t>
-            </w:r>
-            <w:proofErr w:type="spellStart"/>
-            <w:r>
-              <w:rPr>
-                <w:color w:val="001A33"/>
-                <w:shd w:val="clear" w:color="auto" w:fill="FFFFFF"/>
-              </w:rPr>
-              <w:t>số</w:t>
-            </w:r>
-            <w:proofErr w:type="spellEnd"/>
-            <w:r>
-              <w:rPr>
-                <w:color w:val="001A33"/>
-                <w:shd w:val="clear" w:color="auto" w:fill="FFFFFF"/>
-              </w:rPr>
-              <w:t xml:space="preserve"> </w:t>
-            </w:r>
-            <w:proofErr w:type="spellStart"/>
-            <w:r>
-              <w:rPr>
-                <w:color w:val="001A33"/>
-                <w:shd w:val="clear" w:color="auto" w:fill="FFFFFF"/>
-              </w:rPr>
-              <w:t>lỗi</w:t>
-            </w:r>
-            <w:proofErr w:type="spellEnd"/>
           </w:p>
         </w:tc>
         <w:tc>
@@ -3869,30 +4061,33 @@
           </w:tcPr>
           <w:p>
             <w:pPr>
-              <w:pStyle w:val="ListParagraph"/>
-              <w:numPr>
-                <w:ilvl w:val="0"/>
-                <w:numId w:val="1"/>
-              </w:numPr>
               <w:spacing w:after="0" w:line="360" w:lineRule="auto"/>
+              <w:ind w:left="360"/>
             </w:pPr>
-            <w:proofErr w:type="spellStart"/>
-            <w:r>
-              <w:t>Mả</w:t>
-            </w:r>
-            <w:proofErr w:type="spellEnd"/>
-            <w:r>
-              <w:rPr>
-                <w:lang w:val="vi-VN"/>
-              </w:rPr>
-              <w:t xml:space="preserve"> tả nhậ</w:t>
-            </w:r>
-            <w:r>
-              <w:rPr>
-                <w:lang w:val="vi-VN"/>
-              </w:rPr>
-              <w:t>t kí Commit trên Github</w:t>
-            </w:r>
+            <w:r>
+              <w:t xml:space="preserve">+ 24/3: Code </w:t>
+            </w:r>
+            <w:proofErr w:type="spellStart"/>
+            <w:r>
+              <w:t>trang</w:t>
+            </w:r>
+            <w:proofErr w:type="spellEnd"/>
+            <w:r>
+              <w:t xml:space="preserve"> </w:t>
+            </w:r>
+            <w:proofErr w:type="spellStart"/>
+            <w:r>
+              <w:t>đăng</w:t>
+            </w:r>
+            <w:proofErr w:type="spellEnd"/>
+            <w:r>
+              <w:t xml:space="preserve"> </w:t>
+            </w:r>
+            <w:proofErr w:type="spellStart"/>
+            <w:r>
+              <w:t>nhập</w:t>
+            </w:r>
+            <w:proofErr w:type="spellEnd"/>
           </w:p>
           <w:p>
             <w:pPr>
@@ -3900,7 +4095,23 @@
               <w:ind w:left="360"/>
             </w:pPr>
             <w:r>
-              <w:t xml:space="preserve">+ 24/3: Code </w:t>
+              <w:t xml:space="preserve">+ 26/3: </w:t>
+            </w:r>
+            <w:proofErr w:type="spellStart"/>
+            <w:r>
+              <w:t>Hoàn</w:t>
+            </w:r>
+            <w:proofErr w:type="spellEnd"/>
+            <w:r>
+              <w:t xml:space="preserve"> </w:t>
+            </w:r>
+            <w:proofErr w:type="spellStart"/>
+            <w:r>
+              <w:t>thành</w:t>
+            </w:r>
+            <w:proofErr w:type="spellEnd"/>
+            <w:r>
+              <w:t xml:space="preserve"> </w:t>
             </w:r>
             <w:proofErr w:type="spellStart"/>
             <w:r>
@@ -3930,45 +4141,24 @@
               <w:ind w:left="360"/>
             </w:pPr>
             <w:r>
-              <w:t xml:space="preserve">+ 26/3: </w:t>
-            </w:r>
-            <w:proofErr w:type="spellStart"/>
-            <w:r>
-              <w:t>Hoàn</w:t>
-            </w:r>
-            <w:proofErr w:type="spellEnd"/>
-            <w:r>
-              <w:t xml:space="preserve"> </w:t>
-            </w:r>
-            <w:proofErr w:type="spellStart"/>
-            <w:r>
-              <w:t>thành</w:t>
-            </w:r>
-            <w:proofErr w:type="spellEnd"/>
-            <w:r>
-              <w:t xml:space="preserve"> </w:t>
-            </w:r>
-            <w:proofErr w:type="spellStart"/>
-            <w:r>
-              <w:t>trang</w:t>
-            </w:r>
-            <w:proofErr w:type="spellEnd"/>
-            <w:r>
-              <w:t xml:space="preserve"> </w:t>
-            </w:r>
-            <w:proofErr w:type="spellStart"/>
-            <w:r>
-              <w:t>đăng</w:t>
-            </w:r>
-            <w:proofErr w:type="spellEnd"/>
-            <w:r>
-              <w:t xml:space="preserve"> </w:t>
-            </w:r>
-            <w:proofErr w:type="spellStart"/>
-            <w:r>
-              <w:t>nhập</w:t>
-            </w:r>
-            <w:proofErr w:type="spellEnd"/>
+              <w:t xml:space="preserve">+ </w:t>
+            </w:r>
+            <w:proofErr w:type="spellStart"/>
+            <w:r>
+              <w:t>Huyền</w:t>
+            </w:r>
+            <w:proofErr w:type="spellEnd"/>
+            <w:r>
+              <w:t xml:space="preserve"> code Client, Blog </w:t>
+            </w:r>
+            <w:proofErr w:type="spellStart"/>
+            <w:r>
+              <w:t>của</w:t>
+            </w:r>
+            <w:proofErr w:type="spellEnd"/>
+            <w:r>
+              <w:t xml:space="preserve"> web CV </w:t>
+            </w:r>
           </w:p>
           <w:p>
             <w:pPr>
@@ -3976,31 +4166,7 @@
               <w:ind w:left="360"/>
             </w:pPr>
             <w:r>
-              <w:t xml:space="preserve">+ </w:t>
-            </w:r>
-            <w:proofErr w:type="spellStart"/>
-            <w:r>
-              <w:t>Huyền</w:t>
-            </w:r>
-            <w:proofErr w:type="spellEnd"/>
-            <w:r>
-              <w:t xml:space="preserve"> code Client, Blog </w:t>
-            </w:r>
-            <w:proofErr w:type="spellStart"/>
-            <w:r>
-              <w:t>của</w:t>
-            </w:r>
-            <w:proofErr w:type="spellEnd"/>
-            <w:r>
-              <w:t xml:space="preserve"> web CV </w:t>
-            </w:r>
-          </w:p>
-          <w:p>
-            <w:pPr>
-              <w:spacing w:after="0" w:line="360" w:lineRule="auto"/>
-              <w:ind w:left="360"/>
-            </w:pPr>
-            <w:r>
+              <w:lastRenderedPageBreak/>
               <w:t xml:space="preserve">+ 31/3: </w:t>
             </w:r>
             <w:proofErr w:type="spellStart"/>
@@ -4102,7 +4268,10 @@
             </w:r>
             <w:proofErr w:type="spellStart"/>
             <w:r>
-              <w:t>của</w:t>
+              <w:t>củ</w:t>
+            </w:r>
+            <w:r>
+              <w:t>a</w:t>
             </w:r>
             <w:proofErr w:type="spellEnd"/>
             <w:r>
@@ -4122,7 +4291,10 @@
             </w:r>
             <w:proofErr w:type="spellEnd"/>
             <w:r>
-              <w:t>: 8đ</w:t>
+              <w:t>: 6</w:t>
+            </w:r>
+            <w:r>
+              <w:t>đ</w:t>
             </w:r>
           </w:p>
         </w:tc>
@@ -4304,8 +4476,19 @@
             <w:r>
               <w:t xml:space="preserve">: </w:t>
             </w:r>
-            <w:bookmarkStart w:id="0" w:name="_GoBack"/>
-            <w:bookmarkEnd w:id="0"/>
+            <w:proofErr w:type="spellStart"/>
+            <w:r>
+              <w:t>Trưởng</w:t>
+            </w:r>
+            <w:proofErr w:type="spellEnd"/>
+            <w:r>
+              <w:t xml:space="preserve"> </w:t>
+            </w:r>
+            <w:proofErr w:type="spellStart"/>
+            <w:r>
+              <w:t>nhóm</w:t>
+            </w:r>
+            <w:proofErr w:type="spellEnd"/>
           </w:p>
           <w:p>
             <w:pPr>
@@ -5210,6 +5393,118 @@
       </w:pPr>
     </w:lvl>
   </w:abstractNum>
+  <w:abstractNum w:abstractNumId="3" w15:restartNumberingAfterBreak="0">
+    <w:nsid w:val="739D27E8"/>
+    <w:multiLevelType w:val="hybridMultilevel"/>
+    <w:tmpl w:val="BDA02E7E"/>
+    <w:lvl w:ilvl="0" w:tplc="31248A08">
+      <w:numFmt w:val="bullet"/>
+      <w:lvlText w:val="-"/>
+      <w:lvlJc w:val="left"/>
+      <w:pPr>
+        <w:ind w:left="720" w:hanging="360"/>
+      </w:pPr>
+      <w:rPr>
+        <w:rFonts w:ascii="Times New Roman" w:eastAsiaTheme="minorHAnsi" w:hAnsi="Times New Roman" w:cs="Times New Roman" w:hint="default"/>
+      </w:rPr>
+    </w:lvl>
+    <w:lvl w:ilvl="1" w:tplc="04090003" w:tentative="1">
+      <w:start w:val="1"/>
+      <w:numFmt w:val="bullet"/>
+      <w:lvlText w:val="o"/>
+      <w:lvlJc w:val="left"/>
+      <w:pPr>
+        <w:ind w:left="1440" w:hanging="360"/>
+      </w:pPr>
+      <w:rPr>
+        <w:rFonts w:ascii="Courier New" w:hAnsi="Courier New" w:cs="Courier New" w:hint="default"/>
+      </w:rPr>
+    </w:lvl>
+    <w:lvl w:ilvl="2" w:tplc="04090005" w:tentative="1">
+      <w:start w:val="1"/>
+      <w:numFmt w:val="bullet"/>
+      <w:lvlText w:val=""/>
+      <w:lvlJc w:val="left"/>
+      <w:pPr>
+        <w:ind w:left="2160" w:hanging="360"/>
+      </w:pPr>
+      <w:rPr>
+        <w:rFonts w:ascii="Wingdings" w:hAnsi="Wingdings" w:hint="default"/>
+      </w:rPr>
+    </w:lvl>
+    <w:lvl w:ilvl="3" w:tplc="04090001" w:tentative="1">
+      <w:start w:val="1"/>
+      <w:numFmt w:val="bullet"/>
+      <w:lvlText w:val=""/>
+      <w:lvlJc w:val="left"/>
+      <w:pPr>
+        <w:ind w:left="2880" w:hanging="360"/>
+      </w:pPr>
+      <w:rPr>
+        <w:rFonts w:ascii="Symbol" w:hAnsi="Symbol" w:hint="default"/>
+      </w:rPr>
+    </w:lvl>
+    <w:lvl w:ilvl="4" w:tplc="04090003" w:tentative="1">
+      <w:start w:val="1"/>
+      <w:numFmt w:val="bullet"/>
+      <w:lvlText w:val="o"/>
+      <w:lvlJc w:val="left"/>
+      <w:pPr>
+        <w:ind w:left="3600" w:hanging="360"/>
+      </w:pPr>
+      <w:rPr>
+        <w:rFonts w:ascii="Courier New" w:hAnsi="Courier New" w:cs="Courier New" w:hint="default"/>
+      </w:rPr>
+    </w:lvl>
+    <w:lvl w:ilvl="5" w:tplc="04090005" w:tentative="1">
+      <w:start w:val="1"/>
+      <w:numFmt w:val="bullet"/>
+      <w:lvlText w:val=""/>
+      <w:lvlJc w:val="left"/>
+      <w:pPr>
+        <w:ind w:left="4320" w:hanging="360"/>
+      </w:pPr>
+      <w:rPr>
+        <w:rFonts w:ascii="Wingdings" w:hAnsi="Wingdings" w:hint="default"/>
+      </w:rPr>
+    </w:lvl>
+    <w:lvl w:ilvl="6" w:tplc="04090001" w:tentative="1">
+      <w:start w:val="1"/>
+      <w:numFmt w:val="bullet"/>
+      <w:lvlText w:val=""/>
+      <w:lvlJc w:val="left"/>
+      <w:pPr>
+        <w:ind w:left="5040" w:hanging="360"/>
+      </w:pPr>
+      <w:rPr>
+        <w:rFonts w:ascii="Symbol" w:hAnsi="Symbol" w:hint="default"/>
+      </w:rPr>
+    </w:lvl>
+    <w:lvl w:ilvl="7" w:tplc="04090003" w:tentative="1">
+      <w:start w:val="1"/>
+      <w:numFmt w:val="bullet"/>
+      <w:lvlText w:val="o"/>
+      <w:lvlJc w:val="left"/>
+      <w:pPr>
+        <w:ind w:left="5760" w:hanging="360"/>
+      </w:pPr>
+      <w:rPr>
+        <w:rFonts w:ascii="Courier New" w:hAnsi="Courier New" w:cs="Courier New" w:hint="default"/>
+      </w:rPr>
+    </w:lvl>
+    <w:lvl w:ilvl="8" w:tplc="04090005" w:tentative="1">
+      <w:start w:val="1"/>
+      <w:numFmt w:val="bullet"/>
+      <w:lvlText w:val=""/>
+      <w:lvlJc w:val="left"/>
+      <w:pPr>
+        <w:ind w:left="6480" w:hanging="360"/>
+      </w:pPr>
+      <w:rPr>
+        <w:rFonts w:ascii="Wingdings" w:hAnsi="Wingdings" w:hint="default"/>
+      </w:rPr>
+    </w:lvl>
+  </w:abstractNum>
   <w:num w:numId="1">
     <w:abstractNumId w:val="1"/>
   </w:num>
@@ -5218,6 +5513,9 @@
   </w:num>
   <w:num w:numId="3">
     <w:abstractNumId w:val="0"/>
+  </w:num>
+  <w:num w:numId="4">
+    <w:abstractNumId w:val="3"/>
   </w:num>
 </w:numbering>
 </file>

</xml_diff>